<commit_message>
updated links and copied to source folder
</commit_message>
<xml_diff>
--- a/AFFARS/DEVELOPMENT/pgi_5301.docx
+++ b/AFFARS/DEVELOPMENT/pgi_5301.docx
@@ -548,7 +548,7 @@
                 <w:sz w:val="20"/>
               </w:rPr>
             </w:pPr>
-            <w:hyperlink w:anchor="_AF_PGI_5301.170-3" w:history="1">
+            <w:hyperlink w:anchor="_AF_PGI_5301.170-3_1" w:history="1">
               <w:r>
                 <w:rPr>
                   <w:rStyle w:val="Hyperlink"/>
@@ -840,7 +840,7 @@
                 <w:sz w:val="20"/>
               </w:rPr>
             </w:pPr>
-            <w:hyperlink w:anchor="_AFICC_PGI_5301.404-92" w:history="1">
+            <w:hyperlink w:anchor="_AFICC_PGI_5301.404-92_1" w:history="1">
               <w:r>
                 <w:rPr>
                   <w:rStyle w:val="Hyperlink"/>
@@ -1216,23 +1216,7 @@
                   <w:rFonts w:cstheme="minorHAnsi"/>
                   <w:sz w:val="20"/>
                 </w:rPr>
-                <w:t>PGI 5</w:t>
-              </w:r>
-              <w:r>
-                <w:rPr>
-                  <w:rStyle w:val="Hyperlink"/>
-                  <w:rFonts w:cstheme="minorHAnsi"/>
-                  <w:sz w:val="20"/>
-                </w:rPr>
-                <w:t>3</w:t>
-              </w:r>
-              <w:r>
-                <w:rPr>
-                  <w:rStyle w:val="Hyperlink"/>
-                  <w:rFonts w:cstheme="minorHAnsi"/>
-                  <w:sz w:val="20"/>
-                </w:rPr>
-                <w:t>01.601-91</w:t>
+                <w:t>PGI 5301.601-91</w:t>
               </w:r>
             </w:hyperlink>
           </w:p>
@@ -1450,23 +1434,7 @@
                   <w:rFonts w:cstheme="minorHAnsi"/>
                   <w:sz w:val="20"/>
                 </w:rPr>
-                <w:t>PGI 5301.6</w:t>
-              </w:r>
-              <w:r>
-                <w:rPr>
-                  <w:rStyle w:val="Hyperlink"/>
-                  <w:rFonts w:cstheme="minorHAnsi"/>
-                  <w:sz w:val="20"/>
-                </w:rPr>
-                <w:t>0</w:t>
-              </w:r>
-              <w:r>
-                <w:rPr>
-                  <w:rStyle w:val="Hyperlink"/>
-                  <w:rFonts w:cstheme="minorHAnsi"/>
-                  <w:sz w:val="20"/>
-                </w:rPr>
-                <w:t>2-2</w:t>
+                <w:t>PGI 5301.602-2</w:t>
               </w:r>
             </w:hyperlink>
           </w:p>
@@ -1539,23 +1507,7 @@
                   <w:rFonts w:cstheme="minorHAnsi"/>
                   <w:sz w:val="20"/>
                 </w:rPr>
-                <w:t>PGI 5301.60</w:t>
-              </w:r>
-              <w:r>
-                <w:rPr>
-                  <w:rStyle w:val="Hyperlink"/>
-                  <w:rFonts w:cstheme="minorHAnsi"/>
-                  <w:sz w:val="20"/>
-                </w:rPr>
-                <w:t>2</w:t>
-              </w:r>
-              <w:r>
-                <w:rPr>
-                  <w:rStyle w:val="Hyperlink"/>
-                  <w:rFonts w:cstheme="minorHAnsi"/>
-                  <w:sz w:val="20"/>
-                </w:rPr>
-                <w:t>-3-90</w:t>
+                <w:t>PGI 5301.602-3-90</w:t>
               </w:r>
             </w:hyperlink>
           </w:p>
@@ -1628,47 +1580,7 @@
                   <w:rFonts w:cstheme="minorHAnsi"/>
                   <w:sz w:val="20"/>
                 </w:rPr>
-                <w:t>PGI</w:t>
-              </w:r>
-              <w:r>
-                <w:rPr>
-                  <w:rStyle w:val="Hyperlink"/>
-                  <w:rFonts w:cstheme="minorHAnsi"/>
-                  <w:sz w:val="20"/>
-                </w:rPr>
-                <w:t xml:space="preserve"> </w:t>
-              </w:r>
-              <w:r>
-                <w:rPr>
-                  <w:rStyle w:val="Hyperlink"/>
-                  <w:rFonts w:cstheme="minorHAnsi"/>
-                  <w:sz w:val="20"/>
-                </w:rPr>
-                <w:t>5</w:t>
-              </w:r>
-              <w:r>
-                <w:rPr>
-                  <w:rStyle w:val="Hyperlink"/>
-                  <w:rFonts w:cstheme="minorHAnsi"/>
-                  <w:sz w:val="20"/>
-                </w:rPr>
-                <w:t>301</w:t>
-              </w:r>
-              <w:r>
-                <w:rPr>
-                  <w:rStyle w:val="Hyperlink"/>
-                  <w:rFonts w:cstheme="minorHAnsi"/>
-                  <w:sz w:val="20"/>
-                </w:rPr>
-                <w:t>.</w:t>
-              </w:r>
-              <w:r>
-                <w:rPr>
-                  <w:rStyle w:val="Hyperlink"/>
-                  <w:rFonts w:cstheme="minorHAnsi"/>
-                  <w:sz w:val="20"/>
-                </w:rPr>
-                <w:t>603</w:t>
+                <w:t>PGI 5301.603</w:t>
               </w:r>
             </w:hyperlink>
           </w:p>
@@ -1813,23 +1725,7 @@
                   <w:rFonts w:cstheme="minorHAnsi"/>
                   <w:sz w:val="20"/>
                 </w:rPr>
-                <w:t xml:space="preserve">PGI </w:t>
-              </w:r>
-              <w:r>
-                <w:rPr>
-                  <w:rStyle w:val="Hyperlink"/>
-                  <w:rFonts w:cstheme="minorHAnsi"/>
-                  <w:sz w:val="20"/>
-                </w:rPr>
-                <w:t>5</w:t>
-              </w:r>
-              <w:r>
-                <w:rPr>
-                  <w:rStyle w:val="Hyperlink"/>
-                  <w:rFonts w:cstheme="minorHAnsi"/>
-                  <w:sz w:val="20"/>
-                </w:rPr>
-                <w:t>301.603-1</w:t>
+                <w:t>PGI 5301.603-1</w:t>
               </w:r>
             </w:hyperlink>
           </w:p>
@@ -1902,23 +1798,7 @@
                   <w:rFonts w:cstheme="minorHAnsi"/>
                   <w:sz w:val="20"/>
                 </w:rPr>
-                <w:t>PGI 530</w:t>
-              </w:r>
-              <w:r>
-                <w:rPr>
-                  <w:rStyle w:val="Hyperlink"/>
-                  <w:rFonts w:cstheme="minorHAnsi"/>
-                  <w:sz w:val="20"/>
-                </w:rPr>
-                <w:t>1</w:t>
-              </w:r>
-              <w:r>
-                <w:rPr>
-                  <w:rStyle w:val="Hyperlink"/>
-                  <w:rFonts w:cstheme="minorHAnsi"/>
-                  <w:sz w:val="20"/>
-                </w:rPr>
-                <w:t>.603-2</w:t>
+                <w:t>PGI 5301.603-2</w:t>
               </w:r>
             </w:hyperlink>
           </w:p>
@@ -2064,23 +1944,7 @@
                   <w:rFonts w:cstheme="minorHAnsi"/>
                   <w:sz w:val="20"/>
                 </w:rPr>
-                <w:t>PGI</w:t>
-              </w:r>
-              <w:r>
-                <w:rPr>
-                  <w:rStyle w:val="Hyperlink"/>
-                  <w:rFonts w:cstheme="minorHAnsi"/>
-                  <w:sz w:val="20"/>
-                </w:rPr>
-                <w:t xml:space="preserve"> </w:t>
-              </w:r>
-              <w:r>
-                <w:rPr>
-                  <w:rStyle w:val="Hyperlink"/>
-                  <w:rFonts w:cstheme="minorHAnsi"/>
-                  <w:sz w:val="20"/>
-                </w:rPr>
-                <w:t>5301.90</w:t>
+                <w:t>PGI 5301.90</w:t>
               </w:r>
             </w:hyperlink>
           </w:p>
@@ -2153,23 +2017,7 @@
                   <w:rFonts w:cstheme="minorHAnsi"/>
                   <w:sz w:val="20"/>
                 </w:rPr>
-                <w:t>PGI 5301.</w:t>
-              </w:r>
-              <w:r>
-                <w:rPr>
-                  <w:rStyle w:val="Hyperlink"/>
-                  <w:rFonts w:cstheme="minorHAnsi"/>
-                  <w:sz w:val="20"/>
-                </w:rPr>
-                <w:t>9</w:t>
-              </w:r>
-              <w:r>
-                <w:rPr>
-                  <w:rStyle w:val="Hyperlink"/>
-                  <w:rFonts w:cstheme="minorHAnsi"/>
-                  <w:sz w:val="20"/>
-                </w:rPr>
-                <w:t>0</w:t>
+                <w:t>PGI 5301.90</w:t>
               </w:r>
             </w:hyperlink>
           </w:p>
@@ -2388,23 +2236,7 @@
                   <w:rFonts w:cstheme="minorHAnsi"/>
                   <w:sz w:val="20"/>
                 </w:rPr>
-                <w:t xml:space="preserve">PGI </w:t>
-              </w:r>
-              <w:r>
-                <w:rPr>
-                  <w:rStyle w:val="Hyperlink"/>
-                  <w:rFonts w:cstheme="minorHAnsi"/>
-                  <w:sz w:val="20"/>
-                </w:rPr>
-                <w:t>5</w:t>
-              </w:r>
-              <w:r>
-                <w:rPr>
-                  <w:rStyle w:val="Hyperlink"/>
-                  <w:rFonts w:cstheme="minorHAnsi"/>
-                  <w:sz w:val="20"/>
-                </w:rPr>
-                <w:t>301.9001</w:t>
+                <w:t>PGI 5301.9001</w:t>
               </w:r>
             </w:hyperlink>
           </w:p>
@@ -2477,23 +2309,7 @@
                   <w:rFonts w:cstheme="minorHAnsi"/>
                   <w:sz w:val="20"/>
                 </w:rPr>
-                <w:t>PG</w:t>
-              </w:r>
-              <w:r>
-                <w:rPr>
-                  <w:rStyle w:val="Hyperlink"/>
-                  <w:rFonts w:cstheme="minorHAnsi"/>
-                  <w:sz w:val="20"/>
-                </w:rPr>
-                <w:t>I</w:t>
-              </w:r>
-              <w:r>
-                <w:rPr>
-                  <w:rStyle w:val="Hyperlink"/>
-                  <w:rFonts w:cstheme="minorHAnsi"/>
-                  <w:sz w:val="20"/>
-                </w:rPr>
-                <w:t xml:space="preserve"> 5301.9001</w:t>
+                <w:t>PGI 5301.9001</w:t>
               </w:r>
             </w:hyperlink>
           </w:p>
@@ -2566,23 +2382,7 @@
                   <w:rFonts w:cstheme="minorHAnsi"/>
                   <w:sz w:val="20"/>
                 </w:rPr>
-                <w:t>PGI 5301.90</w:t>
-              </w:r>
-              <w:r>
-                <w:rPr>
-                  <w:rStyle w:val="Hyperlink"/>
-                  <w:rFonts w:cstheme="minorHAnsi"/>
-                  <w:sz w:val="20"/>
-                </w:rPr>
-                <w:t>0</w:t>
-              </w:r>
-              <w:r>
-                <w:rPr>
-                  <w:rStyle w:val="Hyperlink"/>
-                  <w:rFonts w:cstheme="minorHAnsi"/>
-                  <w:sz w:val="20"/>
-                </w:rPr>
-                <w:t>1(b)</w:t>
+                <w:t>PGI 5301.9001(b)</w:t>
               </w:r>
             </w:hyperlink>
             <w:r>
@@ -2679,15 +2479,7 @@
                   <w:rFonts w:cstheme="minorHAnsi"/>
                   <w:sz w:val="20"/>
                 </w:rPr>
-                <w:t>)(2</w:t>
-              </w:r>
-              <w:r>
-                <w:rPr>
-                  <w:rStyle w:val="Hyperlink"/>
-                  <w:rFonts w:cstheme="minorHAnsi"/>
-                  <w:sz w:val="20"/>
-                </w:rPr>
-                <w:t>)</w:t>
+                <w:t>)(2)</w:t>
               </w:r>
             </w:hyperlink>
           </w:p>
@@ -2760,23 +2552,7 @@
                   <w:rFonts w:cstheme="minorHAnsi"/>
                   <w:sz w:val="20"/>
                 </w:rPr>
-                <w:t>PG</w:t>
-              </w:r>
-              <w:r>
-                <w:rPr>
-                  <w:rStyle w:val="Hyperlink"/>
-                  <w:rFonts w:cstheme="minorHAnsi"/>
-                  <w:sz w:val="20"/>
-                </w:rPr>
-                <w:t>I</w:t>
-              </w:r>
-              <w:r>
-                <w:rPr>
-                  <w:rStyle w:val="Hyperlink"/>
-                  <w:rFonts w:cstheme="minorHAnsi"/>
-                  <w:sz w:val="20"/>
-                </w:rPr>
-                <w:t xml:space="preserve"> 5301.9001-92</w:t>
+                <w:t>PGI 5301.9001-92</w:t>
               </w:r>
             </w:hyperlink>
           </w:p>
@@ -2852,23 +2628,7 @@
                   <w:rFonts w:cstheme="minorHAnsi"/>
                   <w:sz w:val="20"/>
                 </w:rPr>
-                <w:t>P</w:t>
-              </w:r>
-              <w:r>
-                <w:rPr>
-                  <w:rStyle w:val="Hyperlink"/>
-                  <w:rFonts w:cstheme="minorHAnsi"/>
-                  <w:sz w:val="20"/>
-                </w:rPr>
-                <w:t>G</w:t>
-              </w:r>
-              <w:r>
-                <w:rPr>
-                  <w:rStyle w:val="Hyperlink"/>
-                  <w:rFonts w:cstheme="minorHAnsi"/>
-                  <w:sz w:val="20"/>
-                </w:rPr>
-                <w:t>I 5301.9001-93</w:t>
+                <w:t>PGI 5301.9001-93</w:t>
               </w:r>
             </w:hyperlink>
             <w:r>
@@ -2948,23 +2708,7 @@
                   <w:rFonts w:cstheme="minorHAnsi"/>
                   <w:sz w:val="20"/>
                 </w:rPr>
-                <w:t>P</w:t>
-              </w:r>
-              <w:r>
-                <w:rPr>
-                  <w:rStyle w:val="Hyperlink"/>
-                  <w:rFonts w:cstheme="minorHAnsi"/>
-                  <w:sz w:val="20"/>
-                </w:rPr>
-                <w:t>G</w:t>
-              </w:r>
-              <w:r>
-                <w:rPr>
-                  <w:rStyle w:val="Hyperlink"/>
-                  <w:rFonts w:cstheme="minorHAnsi"/>
-                  <w:sz w:val="20"/>
-                </w:rPr>
-                <w:t>I 5301.91</w:t>
+                <w:t>PGI 5301.91</w:t>
               </w:r>
             </w:hyperlink>
           </w:p>
@@ -3037,23 +2781,7 @@
                   <w:rFonts w:cstheme="minorHAnsi"/>
                   <w:sz w:val="20"/>
                 </w:rPr>
-                <w:t>PGI 5</w:t>
-              </w:r>
-              <w:r>
-                <w:rPr>
-                  <w:rStyle w:val="Hyperlink"/>
-                  <w:rFonts w:cstheme="minorHAnsi"/>
-                  <w:sz w:val="20"/>
-                </w:rPr>
-                <w:t>3</w:t>
-              </w:r>
-              <w:r>
-                <w:rPr>
-                  <w:rStyle w:val="Hyperlink"/>
-                  <w:rFonts w:cstheme="minorHAnsi"/>
-                  <w:sz w:val="20"/>
-                </w:rPr>
-                <w:t>01.91</w:t>
+                <w:t>PGI 5301.91</w:t>
               </w:r>
             </w:hyperlink>
           </w:p>
@@ -3126,23 +2854,7 @@
                   <w:rFonts w:cstheme="minorHAnsi"/>
                   <w:sz w:val="20"/>
                 </w:rPr>
-                <w:t xml:space="preserve">PGI </w:t>
-              </w:r>
-              <w:r>
-                <w:rPr>
-                  <w:rStyle w:val="Hyperlink"/>
-                  <w:rFonts w:cstheme="minorHAnsi"/>
-                  <w:sz w:val="20"/>
-                </w:rPr>
-                <w:t>5</w:t>
-              </w:r>
-              <w:r>
-                <w:rPr>
-                  <w:rStyle w:val="Hyperlink"/>
-                  <w:rFonts w:cstheme="minorHAnsi"/>
-                  <w:sz w:val="20"/>
-                </w:rPr>
-                <w:t>301.91</w:t>
+                <w:t>PGI 5301.91</w:t>
               </w:r>
             </w:hyperlink>
           </w:p>
@@ -3215,120 +2927,80 @@
                   <w:rFonts w:cstheme="minorHAnsi"/>
                   <w:sz w:val="20"/>
                 </w:rPr>
-                <w:t>PG</w:t>
+                <w:t>PGI 5301.9102</w:t>
               </w:r>
+            </w:hyperlink>
+          </w:p>
+        </w:tc>
+        <w:tc>
+          <w:tcPr>
+            <w:tcW w:w="1426" w:type="dxa"/>
+            <w:vAlign w:val="center"/>
+          </w:tcPr>
+          <w:p>
+            <w:pPr>
+              <w:jc w:val="center"/>
+              <w:rPr>
+                <w:rFonts w:cstheme="minorHAnsi"/>
+                <w:sz w:val="20"/>
+              </w:rPr>
+            </w:pPr>
+            <w:r>
+              <w:rPr>
+                <w:rFonts w:cstheme="minorHAnsi"/>
+                <w:sz w:val="20"/>
+              </w:rPr>
+              <w:t>AFICC</w:t>
+            </w:r>
+          </w:p>
+        </w:tc>
+        <w:tc>
+          <w:tcPr>
+            <w:tcW w:w="6106" w:type="dxa"/>
+            <w:vAlign w:val="center"/>
+          </w:tcPr>
+          <w:p>
+            <w:pPr>
+              <w:rPr>
+                <w:rFonts w:cstheme="minorHAnsi"/>
+                <w:sz w:val="20"/>
+              </w:rPr>
+            </w:pPr>
+            <w:r>
+              <w:rPr>
+                <w:rFonts w:cstheme="minorHAnsi"/>
+                <w:sz w:val="20"/>
+              </w:rPr>
+              <w:t>Ombudsman</w:t>
+            </w:r>
+          </w:p>
+        </w:tc>
+      </w:tr>
+      <w:tr>
+        <w:trPr>
+          <w:trHeight w:val="432"/>
+          <w:jc w:val="center"/>
+        </w:trPr>
+        <w:tc>
+          <w:tcPr>
+            <w:tcW w:w="2549" w:type="dxa"/>
+            <w:vAlign w:val="center"/>
+          </w:tcPr>
+          <w:p>
+            <w:pPr>
+              <w:rPr>
+                <w:rFonts w:cstheme="minorHAnsi"/>
+                <w:sz w:val="20"/>
+              </w:rPr>
+            </w:pPr>
+            <w:hyperlink w:anchor="_USAFA_PGI_5301.9102(a)_1" w:history="1">
               <w:r>
                 <w:rPr>
                   <w:rStyle w:val="Hyperlink"/>
                   <w:rFonts w:cstheme="minorHAnsi"/>
                   <w:sz w:val="20"/>
                 </w:rPr>
-                <w:t>I</w:t>
-              </w:r>
-              <w:r>
-                <w:rPr>
-                  <w:rStyle w:val="Hyperlink"/>
-                  <w:rFonts w:cstheme="minorHAnsi"/>
-                  <w:sz w:val="20"/>
-                </w:rPr>
-                <w:t xml:space="preserve"> </w:t>
-              </w:r>
-              <w:r>
-                <w:rPr>
-                  <w:rStyle w:val="Hyperlink"/>
-                  <w:rFonts w:cstheme="minorHAnsi"/>
-                  <w:sz w:val="20"/>
-                </w:rPr>
-                <w:t>5301.9102</w:t>
-              </w:r>
-            </w:hyperlink>
-          </w:p>
-        </w:tc>
-        <w:tc>
-          <w:tcPr>
-            <w:tcW w:w="1426" w:type="dxa"/>
-            <w:vAlign w:val="center"/>
-          </w:tcPr>
-          <w:p>
-            <w:pPr>
-              <w:jc w:val="center"/>
-              <w:rPr>
-                <w:rFonts w:cstheme="minorHAnsi"/>
-                <w:sz w:val="20"/>
-              </w:rPr>
-            </w:pPr>
-            <w:r>
-              <w:rPr>
-                <w:rFonts w:cstheme="minorHAnsi"/>
-                <w:sz w:val="20"/>
-              </w:rPr>
-              <w:t>AFICC</w:t>
-            </w:r>
-          </w:p>
-        </w:tc>
-        <w:tc>
-          <w:tcPr>
-            <w:tcW w:w="6106" w:type="dxa"/>
-            <w:vAlign w:val="center"/>
-          </w:tcPr>
-          <w:p>
-            <w:pPr>
-              <w:rPr>
-                <w:rFonts w:cstheme="minorHAnsi"/>
-                <w:sz w:val="20"/>
-              </w:rPr>
-            </w:pPr>
-            <w:r>
-              <w:rPr>
-                <w:rFonts w:cstheme="minorHAnsi"/>
-                <w:sz w:val="20"/>
-              </w:rPr>
-              <w:t>Ombudsman</w:t>
-            </w:r>
-          </w:p>
-        </w:tc>
-      </w:tr>
-      <w:tr>
-        <w:trPr>
-          <w:trHeight w:val="432"/>
-          <w:jc w:val="center"/>
-        </w:trPr>
-        <w:tc>
-          <w:tcPr>
-            <w:tcW w:w="2549" w:type="dxa"/>
-            <w:vAlign w:val="center"/>
-          </w:tcPr>
-          <w:p>
-            <w:pPr>
-              <w:rPr>
-                <w:rFonts w:cstheme="minorHAnsi"/>
-                <w:sz w:val="20"/>
-              </w:rPr>
-            </w:pPr>
-            <w:hyperlink w:anchor="_USAFA_PGI_5301.9102(a)" w:history="1">
-              <w:r>
-                <w:rPr>
-                  <w:rStyle w:val="Hyperlink"/>
-                  <w:rFonts w:cstheme="minorHAnsi"/>
-                  <w:sz w:val="20"/>
-                </w:rPr>
-                <w:t>PGI</w:t>
-              </w:r>
-              <w:r>
-                <w:rPr>
-                  <w:rStyle w:val="Hyperlink"/>
-                  <w:rFonts w:cstheme="minorHAnsi"/>
-                  <w:sz w:val="20"/>
-                </w:rPr>
-                <w:t xml:space="preserve"> </w:t>
-              </w:r>
-              <w:r>
-                <w:rPr>
-                  <w:rStyle w:val="Hyperlink"/>
-                  <w:rFonts w:cstheme="minorHAnsi"/>
-                  <w:sz w:val="20"/>
-                </w:rPr>
-                <w:t>5301.9102</w:t>
+                <w:t>PGI 5301.9102</w:t>
               </w:r>
             </w:hyperlink>
           </w:p>
@@ -4279,6 +3951,8 @@
         <w:keepNext w:val="0"/>
         <w:keepLines w:val="0"/>
       </w:pPr>
+      <w:bookmarkStart w:id="3" w:name="_AF_PGI_5301.170-3_1"/>
+      <w:bookmarkEnd w:id="3"/>
       <w:r>
         <w:t xml:space="preserve">AF PGI </w:t>
       </w:r>
@@ -4331,8 +4005,8 @@
         </w:rPr>
         <w:t xml:space="preserve"> at least 10 business days prior to the required review.</w:t>
       </w:r>
-      <w:bookmarkStart w:id="3" w:name="_AF_PGI_5301.170-4"/>
-      <w:bookmarkEnd w:id="3"/>
+      <w:bookmarkStart w:id="4" w:name="_AF_PGI_5301.170-4"/>
+      <w:bookmarkEnd w:id="4"/>
     </w:p>
     <w:p>
       <w:pPr>
@@ -4458,8 +4132,8 @@
         </w:rPr>
         <w:t xml:space="preserve"> their SCO.</w:t>
       </w:r>
-      <w:bookmarkStart w:id="4" w:name="_AF_PGI_5301.602-3-90"/>
-      <w:bookmarkEnd w:id="4"/>
+      <w:bookmarkStart w:id="5" w:name="_AF_PGI_5301.602-3-90"/>
+      <w:bookmarkEnd w:id="5"/>
     </w:p>
     <w:p>
       <w:pPr>
@@ -4471,8 +4145,8 @@
           <w:b w:val="0"/>
         </w:rPr>
       </w:pPr>
-      <w:bookmarkStart w:id="5" w:name="_AF_PGI_5301.602-3-90_1"/>
-      <w:bookmarkEnd w:id="5"/>
+      <w:bookmarkStart w:id="6" w:name="_AF_PGI_5301.602-3-90_1"/>
+      <w:bookmarkEnd w:id="6"/>
       <w:r>
         <w:rPr>
           <w:rFonts w:eastAsia="Times New Roman"/>
@@ -4995,8 +4669,8 @@
         </w:rPr>
         <w:t xml:space="preserve"> template when preparing ratifications.</w:t>
       </w:r>
-      <w:bookmarkStart w:id="6" w:name="_AF_PGI_5301.9001(b)"/>
-      <w:bookmarkEnd w:id="6"/>
+      <w:bookmarkStart w:id="7" w:name="_AF_PGI_5301.9001(b)"/>
+      <w:bookmarkEnd w:id="7"/>
     </w:p>
     <w:p>
       <w:pPr>
@@ -5007,8 +4681,8 @@
           <w:b w:val="0"/>
         </w:rPr>
       </w:pPr>
-      <w:bookmarkStart w:id="7" w:name="_AF_PGI_5301.9001(b)_1"/>
-      <w:bookmarkEnd w:id="7"/>
+      <w:bookmarkStart w:id="8" w:name="_AF_PGI_5301.9001(b)_1"/>
+      <w:bookmarkEnd w:id="8"/>
       <w:r>
         <w:t xml:space="preserve">AF PGI 5301.9001(b) </w:t>
       </w:r>
@@ -5146,8 +4820,8 @@
         </w:rPr>
         <w:t>Guidelines.</w:t>
       </w:r>
-      <w:bookmarkStart w:id="8" w:name="_Ref58383052"/>
-      <w:bookmarkEnd w:id="8"/>
+      <w:bookmarkStart w:id="9" w:name="_Ref58383052"/>
+      <w:bookmarkEnd w:id="9"/>
       <w:r>
         <w:rPr>
           <w:rFonts w:eastAsia="Times New Roman"/>
@@ -5762,8 +5436,8 @@
         <w:keepNext w:val="0"/>
         <w:keepLines w:val="0"/>
       </w:pPr>
-      <w:bookmarkStart w:id="9" w:name="_AF_PGI_5301.91"/>
-      <w:bookmarkEnd w:id="9"/>
+      <w:bookmarkStart w:id="10" w:name="_AF_PGI_5301.91"/>
+      <w:bookmarkEnd w:id="10"/>
       <w:r>
         <w:t xml:space="preserve">AF PGI </w:t>
       </w:r>
@@ -5860,8 +5534,8 @@
       <w:r>
         <w:t>Federal Acquisition Regulations System</w:t>
       </w:r>
-      <w:bookmarkStart w:id="10" w:name="_AFDW_PGI_5301.90"/>
-      <w:bookmarkEnd w:id="10"/>
+      <w:bookmarkStart w:id="11" w:name="_AFDW_PGI_5301.90"/>
+      <w:bookmarkEnd w:id="11"/>
     </w:p>
     <w:p>
       <w:pPr>
@@ -6571,8 +6245,8 @@
       <w:r>
         <w:t>Federal Acquisition Regulations System</w:t>
       </w:r>
-      <w:bookmarkStart w:id="11" w:name="_AFICC_PGI_5301.1"/>
-      <w:bookmarkEnd w:id="11"/>
+      <w:bookmarkStart w:id="12" w:name="_AFICC_PGI_5301.1"/>
+      <w:bookmarkEnd w:id="12"/>
     </w:p>
     <w:p>
       <w:pPr>
@@ -6634,8 +6308,8 @@
         </w:rPr>
         <w:t xml:space="preserve"> Supplements.</w:t>
       </w:r>
-      <w:bookmarkStart w:id="12" w:name="_AFICC_PGI_5301.170"/>
-      <w:bookmarkEnd w:id="12"/>
+      <w:bookmarkStart w:id="13" w:name="_AFICC_PGI_5301.170"/>
+      <w:bookmarkEnd w:id="13"/>
     </w:p>
     <w:p>
       <w:pPr>
@@ -6707,8 +6381,8 @@
         </w:rPr>
         <w:t>.</w:t>
       </w:r>
-      <w:bookmarkStart w:id="13" w:name="_AFICC_PGI_5301.404-92"/>
-      <w:bookmarkEnd w:id="13"/>
+      <w:bookmarkStart w:id="14" w:name="_AFICC_PGI_5301.404-92"/>
+      <w:bookmarkEnd w:id="14"/>
     </w:p>
     <w:p>
       <w:pPr>
@@ -6719,6 +6393,8 @@
           <w:rFonts w:eastAsia="Times New Roman"/>
         </w:rPr>
       </w:pPr>
+      <w:bookmarkStart w:id="15" w:name="_AFICC_PGI_5301.404-92_1"/>
+      <w:bookmarkEnd w:id="15"/>
       <w:r>
         <w:rPr>
           <w:rFonts w:eastAsia="Times New Roman"/>
@@ -6794,8 +6470,8 @@
         </w:rPr>
         <w:t xml:space="preserve">    </w:t>
       </w:r>
-      <w:bookmarkStart w:id="14" w:name="_AFICC_PGI_5301.601-91"/>
-      <w:bookmarkEnd w:id="14"/>
+      <w:bookmarkStart w:id="16" w:name="_AFICC_PGI_5301.601-91"/>
+      <w:bookmarkEnd w:id="16"/>
     </w:p>
     <w:p>
       <w:pPr>
@@ -6803,8 +6479,8 @@
         <w:keepNext w:val="0"/>
         <w:keepLines w:val="0"/>
       </w:pPr>
-      <w:bookmarkStart w:id="15" w:name="_AFICC_PGI_5301.601-91_1"/>
-      <w:bookmarkEnd w:id="15"/>
+      <w:bookmarkStart w:id="17" w:name="_AFICC_PGI_5301.601-91_1"/>
+      <w:bookmarkEnd w:id="17"/>
       <w:r>
         <w:rPr>
           <w:bCs/>
@@ -8706,8 +8382,8 @@
         </w:rPr>
         <w:t xml:space="preserve">). </w:t>
       </w:r>
-      <w:bookmarkStart w:id="16" w:name="_AFICC_PGI_5301.603-2"/>
-      <w:bookmarkEnd w:id="16"/>
+      <w:bookmarkStart w:id="18" w:name="_AFICC_PGI_5301.603-2"/>
+      <w:bookmarkEnd w:id="18"/>
     </w:p>
     <w:p>
       <w:pPr>
@@ -8718,8 +8394,8 @@
           <w:rFonts w:eastAsia="Times New Roman"/>
         </w:rPr>
       </w:pPr>
-      <w:bookmarkStart w:id="17" w:name="_AFICC_PGI_5301.603-2_1"/>
-      <w:bookmarkEnd w:id="17"/>
+      <w:bookmarkStart w:id="19" w:name="_AFICC_PGI_5301.603-2_1"/>
+      <w:bookmarkEnd w:id="19"/>
       <w:r>
         <w:rPr>
           <w:rFonts w:eastAsia="Times New Roman"/>
@@ -8784,8 +8460,8 @@
         </w:rPr>
         <w:t>).</w:t>
       </w:r>
-      <w:bookmarkStart w:id="18" w:name="_AFICC_PGI_5301.90"/>
-      <w:bookmarkEnd w:id="18"/>
+      <w:bookmarkStart w:id="20" w:name="_AFICC_PGI_5301.90"/>
+      <w:bookmarkEnd w:id="20"/>
     </w:p>
     <w:p>
       <w:pPr>
@@ -8796,8 +8472,8 @@
           <w:rFonts w:eastAsia="Times New Roman"/>
         </w:rPr>
       </w:pPr>
-      <w:bookmarkStart w:id="19" w:name="_AFICC_PGI_5301.90_1"/>
-      <w:bookmarkEnd w:id="19"/>
+      <w:bookmarkStart w:id="21" w:name="_AFICC_PGI_5301.90_1"/>
+      <w:bookmarkEnd w:id="21"/>
       <w:r>
         <w:t>AFICC PGI 5301</w:t>
       </w:r>
@@ -9901,8 +9577,8 @@
         </w:rPr>
         <w:t>to exclude an order from business or contract clearance.</w:t>
       </w:r>
-      <w:bookmarkStart w:id="20" w:name="_AFICC_PGI_5301.9001"/>
-      <w:bookmarkEnd w:id="20"/>
+      <w:bookmarkStart w:id="22" w:name="_AFICC_PGI_5301.9001"/>
+      <w:bookmarkEnd w:id="22"/>
     </w:p>
     <w:p>
       <w:pPr>
@@ -9913,8 +9589,8 @@
           <w:rFonts w:eastAsia="Times New Roman"/>
         </w:rPr>
       </w:pPr>
-      <w:bookmarkStart w:id="21" w:name="_AFICC_PGI_5301.9001_1"/>
-      <w:bookmarkEnd w:id="21"/>
+      <w:bookmarkStart w:id="23" w:name="_AFICC_PGI_5301.9001_1"/>
+      <w:bookmarkEnd w:id="23"/>
       <w:r>
         <w:rPr>
           <w:rFonts w:eastAsia="Times New Roman"/>
@@ -10141,8 +9817,8 @@
           <w:t>AFICC/KU – United States Air Forces Europe &amp; Air Forces Africa (USAFE-AFAFRICA)</w:t>
         </w:r>
       </w:hyperlink>
-      <w:bookmarkStart w:id="22" w:name="_AFICC_PGI_5301.9102"/>
-      <w:bookmarkEnd w:id="22"/>
+      <w:bookmarkStart w:id="24" w:name="_AFICC_PGI_5301.9102"/>
+      <w:bookmarkEnd w:id="24"/>
     </w:p>
     <w:p>
       <w:pPr>
@@ -10153,8 +9829,8 @@
           <w:rFonts w:eastAsia="Times New Roman"/>
         </w:rPr>
       </w:pPr>
-      <w:bookmarkStart w:id="23" w:name="_AFICC_PGI_5301.9102_1"/>
-      <w:bookmarkEnd w:id="23"/>
+      <w:bookmarkStart w:id="25" w:name="_AFICC_PGI_5301.9102_1"/>
+      <w:bookmarkEnd w:id="25"/>
       <w:r>
         <w:rPr>
           <w:rFonts w:eastAsia="Times New Roman"/>
@@ -10454,8 +10130,8 @@
         <w:keepNext w:val="0"/>
         <w:keepLines w:val="0"/>
       </w:pPr>
-      <w:bookmarkStart w:id="24" w:name="_AFMC_PGI_5301.290"/>
-      <w:bookmarkEnd w:id="24"/>
+      <w:bookmarkStart w:id="26" w:name="_AFMC_PGI_5301.290"/>
+      <w:bookmarkEnd w:id="26"/>
       <w:r>
         <w:t xml:space="preserve">AFMC PGI 5301.290 </w:t>
       </w:r>
@@ -12022,10 +11698,10 @@
       <w:pPr>
         <w:pStyle w:val="Heading3"/>
       </w:pPr>
-      <w:bookmarkStart w:id="25" w:name="afmc_601"/>
-      <w:bookmarkStart w:id="26" w:name="_AFMC_PGI_5301.601(a)(i)"/>
-      <w:bookmarkEnd w:id="25"/>
-      <w:bookmarkEnd w:id="26"/>
+      <w:bookmarkStart w:id="27" w:name="afmc_601"/>
+      <w:bookmarkStart w:id="28" w:name="_AFMC_PGI_5301.601(a)(i)"/>
+      <w:bookmarkEnd w:id="27"/>
+      <w:bookmarkEnd w:id="28"/>
       <w:r>
         <w:rPr>
           <w:bCs/>
@@ -12398,8 +12074,8 @@
         </w:rPr>
         <w:t>.</w:t>
       </w:r>
-      <w:bookmarkStart w:id="27" w:name="_AFMC_PGI_5301.601(a)(i)(A)(S-91)"/>
-      <w:bookmarkEnd w:id="27"/>
+      <w:bookmarkStart w:id="29" w:name="_AFMC_PGI_5301.601(a)(i)(A)(S-91)"/>
+      <w:bookmarkEnd w:id="29"/>
     </w:p>
     <w:p>
       <w:pPr>
@@ -12525,8 +12201,8 @@
         <w:keepNext w:val="0"/>
         <w:keepLines w:val="0"/>
       </w:pPr>
-      <w:bookmarkStart w:id="28" w:name="_AFMC_PGI_5301.601-90"/>
-      <w:bookmarkEnd w:id="28"/>
+      <w:bookmarkStart w:id="30" w:name="_AFMC_PGI_5301.601-90"/>
+      <w:bookmarkEnd w:id="30"/>
       <w:r>
         <w:rPr>
           <w:bCs/>
@@ -12596,8 +12272,8 @@
         <w:keepNext w:val="0"/>
         <w:keepLines w:val="0"/>
       </w:pPr>
-      <w:bookmarkStart w:id="29" w:name="_AFMC_PGI_5301.601-91"/>
-      <w:bookmarkEnd w:id="29"/>
+      <w:bookmarkStart w:id="31" w:name="_AFMC_PGI_5301.601-91"/>
+      <w:bookmarkEnd w:id="31"/>
       <w:r>
         <w:rPr>
           <w:bCs/>
@@ -14142,8 +13818,8 @@
         <w:keepNext w:val="0"/>
         <w:keepLines w:val="0"/>
       </w:pPr>
-      <w:bookmarkStart w:id="30" w:name="_AFMC_PGI_5301.602-2"/>
-      <w:bookmarkEnd w:id="30"/>
+      <w:bookmarkStart w:id="32" w:name="_AFMC_PGI_5301.602-2"/>
+      <w:bookmarkEnd w:id="32"/>
       <w:r>
         <w:rPr>
           <w:rFonts w:eastAsia="Times New Roman"/>
@@ -14356,8 +14032,8 @@
         </w:rPr>
         <w:t xml:space="preserve"> </w:t>
       </w:r>
-      <w:bookmarkStart w:id="31" w:name="_AFMC_PGI_5301.90"/>
-      <w:bookmarkEnd w:id="31"/>
+      <w:bookmarkStart w:id="33" w:name="_AFMC_PGI_5301.90"/>
+      <w:bookmarkEnd w:id="33"/>
     </w:p>
     <w:p>
       <w:pPr>
@@ -14368,8 +14044,8 @@
           <w:b w:val="0"/>
         </w:rPr>
       </w:pPr>
-      <w:bookmarkStart w:id="32" w:name="_AFMC_PGI_5301.90_1"/>
-      <w:bookmarkEnd w:id="32"/>
+      <w:bookmarkStart w:id="34" w:name="_AFMC_PGI_5301.90_1"/>
+      <w:bookmarkEnd w:id="34"/>
       <w:r>
         <w:t>AFMC PGI 5301.90</w:t>
       </w:r>
@@ -14436,8 +14112,8 @@
         <w:keepNext w:val="0"/>
         <w:keepLines w:val="0"/>
       </w:pPr>
-      <w:bookmarkStart w:id="33" w:name="afmc_9001"/>
-      <w:bookmarkEnd w:id="33"/>
+      <w:bookmarkStart w:id="35" w:name="afmc_9001"/>
+      <w:bookmarkEnd w:id="35"/>
       <w:r>
         <w:rPr>
           <w:bCs/>
@@ -16072,7 +15748,7 @@
           <w:bCs/>
         </w:rPr>
       </w:pPr>
-      <w:bookmarkStart w:id="34" w:name="_Toc337192123"/>
+      <w:bookmarkStart w:id="36" w:name="_Toc337192123"/>
       <w:r>
         <w:rPr>
           <w:bCs/>
@@ -16086,7 +15762,7 @@
         </w:rPr>
         <w:t xml:space="preserve">Clearance Approval </w:t>
       </w:r>
-      <w:bookmarkEnd w:id="34"/>
+      <w:bookmarkEnd w:id="36"/>
     </w:p>
     <w:p>
       <w:pPr>
@@ -16309,8 +15985,8 @@
                 <w:szCs w:val="20"/>
               </w:rPr>
             </w:pPr>
-            <w:bookmarkStart w:id="35" w:name="test4"/>
-            <w:bookmarkEnd w:id="35"/>
+            <w:bookmarkStart w:id="37" w:name="test4"/>
+            <w:bookmarkEnd w:id="37"/>
             <w:r>
               <w:rPr>
                 <w:b/>
@@ -16735,8 +16411,8 @@
                 <w:szCs w:val="20"/>
               </w:rPr>
             </w:pPr>
-            <w:bookmarkStart w:id="36" w:name="test6"/>
-            <w:bookmarkEnd w:id="36"/>
+            <w:bookmarkStart w:id="38" w:name="test6"/>
+            <w:bookmarkEnd w:id="38"/>
             <w:r>
               <w:rPr>
                 <w:color w:val="000000"/>
@@ -20791,8 +20467,8 @@
         <w:keepNext w:val="0"/>
         <w:keepLines w:val="0"/>
       </w:pPr>
-      <w:bookmarkStart w:id="37" w:name="_AFMC_PGI_5301.9001"/>
-      <w:bookmarkEnd w:id="37"/>
+      <w:bookmarkStart w:id="39" w:name="_AFMC_PGI_5301.9001"/>
+      <w:bookmarkEnd w:id="39"/>
       <w:r>
         <w:rPr>
           <w:bCs/>
@@ -20817,8 +20493,8 @@
         </w:rPr>
         <w:t>Policy, Thresholds, and Approvals</w:t>
       </w:r>
-      <w:bookmarkStart w:id="38" w:name="afmc_9001_i2"/>
-      <w:bookmarkEnd w:id="38"/>
+      <w:bookmarkStart w:id="40" w:name="afmc_9001_i2"/>
+      <w:bookmarkEnd w:id="40"/>
     </w:p>
     <w:p>
       <w:pPr>
@@ -21023,8 +20699,8 @@
         </w:rPr>
         <w:t>.</w:t>
       </w:r>
-      <w:bookmarkStart w:id="39" w:name="_AFMC_PGI_5301.9001-92"/>
-      <w:bookmarkEnd w:id="39"/>
+      <w:bookmarkStart w:id="41" w:name="_AFMC_PGI_5301.9001-92"/>
+      <w:bookmarkEnd w:id="41"/>
     </w:p>
     <w:p>
       <w:pPr>
@@ -21032,8 +20708,8 @@
         <w:keepNext w:val="0"/>
         <w:keepLines w:val="0"/>
       </w:pPr>
-      <w:bookmarkStart w:id="40" w:name="_AFMC_PGI_5301.9001-92_1"/>
-      <w:bookmarkEnd w:id="40"/>
+      <w:bookmarkStart w:id="42" w:name="_AFMC_PGI_5301.9001-92_1"/>
+      <w:bookmarkEnd w:id="42"/>
       <w:r>
         <w:rPr>
           <w:bCs/>
@@ -21387,8 +21063,8 @@
         </w:rPr>
         <w:t>(viii) Solicitation amendments (non-administrative)</w:t>
       </w:r>
-      <w:bookmarkStart w:id="41" w:name="_AFMC_PGI_5301.9001-93"/>
-      <w:bookmarkEnd w:id="41"/>
+      <w:bookmarkStart w:id="43" w:name="_AFMC_PGI_5301.9001-93"/>
+      <w:bookmarkEnd w:id="43"/>
     </w:p>
     <w:p>
       <w:pPr>
@@ -21978,8 +21654,8 @@
         </w:rPr>
         <w:t xml:space="preserve">(5) Clearance briefing charts (if required by the CAA).  </w:t>
       </w:r>
-      <w:bookmarkStart w:id="42" w:name="_AFMC_PGI_5301.91"/>
-      <w:bookmarkEnd w:id="42"/>
+      <w:bookmarkStart w:id="44" w:name="_AFMC_PGI_5301.91"/>
+      <w:bookmarkEnd w:id="44"/>
     </w:p>
     <w:p>
       <w:pPr>
@@ -21987,8 +21663,8 @@
         <w:keepNext w:val="0"/>
         <w:keepLines w:val="0"/>
       </w:pPr>
-      <w:bookmarkStart w:id="43" w:name="_AFMC_PGI_5301.91_1"/>
-      <w:bookmarkEnd w:id="43"/>
+      <w:bookmarkStart w:id="45" w:name="_AFMC_PGI_5301.91_1"/>
+      <w:bookmarkEnd w:id="45"/>
       <w:r>
         <w:rPr>
           <w:bCs/>
@@ -22218,8 +21894,8 @@
       <w:r>
         <w:t>Federal Acquisition Regulations System</w:t>
       </w:r>
-      <w:bookmarkStart w:id="44" w:name="_SMC_PGI_5301.170"/>
-      <w:bookmarkEnd w:id="44"/>
+      <w:bookmarkStart w:id="46" w:name="_SMC_PGI_5301.170"/>
+      <w:bookmarkEnd w:id="46"/>
     </w:p>
     <w:p>
       <w:pPr>
@@ -22263,8 +21939,8 @@
         </w:rPr>
         <w:t xml:space="preserve">Transmittal of Peer Review Request and Applicable Documents. The contracting officer is responsible for submitting requests for Peer Review in accordance with the procedures in DFARS 201.170(a) and AFFARS 5301.170(a). For situational awareness, the contracting officer should copy the Pricing Reviewer, the Committee Reviewer and the COCO on the request for Peer Review. Documentation prepared for clearance review is ordinarily sufficient for the Peer Review. Prior to submitting Peer Review documentation to SAF/AQC and OUSD(A&amp;S)/DPC, obtain clearance review in accordance with the procedures in SMC PGI 5301.9001. The contracting officer should share the Peer Review comments and disposition with the Pricing Reviewer and Committee Reviewer to provide insight into Peer Review results and facilitate sharing of lessons learned.  </w:t>
       </w:r>
-      <w:bookmarkStart w:id="45" w:name="_SMC_PGI_5301.304"/>
-      <w:bookmarkEnd w:id="45"/>
+      <w:bookmarkStart w:id="47" w:name="_SMC_PGI_5301.304"/>
+      <w:bookmarkEnd w:id="47"/>
     </w:p>
     <w:p>
       <w:pPr>
@@ -22373,8 +22049,8 @@
         </w:rPr>
         <w:t xml:space="preserve">  </w:t>
       </w:r>
-      <w:bookmarkStart w:id="46" w:name="_SMC_PGI_5301.601(a)(i)(A)"/>
-      <w:bookmarkEnd w:id="46"/>
+      <w:bookmarkStart w:id="48" w:name="_SMC_PGI_5301.601(a)(i)(A)"/>
+      <w:bookmarkEnd w:id="48"/>
     </w:p>
     <w:p>
       <w:pPr>
@@ -22438,15 +22114,15 @@
         </w:rPr>
         <w:t>.</w:t>
       </w:r>
-      <w:bookmarkStart w:id="47" w:name="_SMC_PGI_5301.602-2"/>
-      <w:bookmarkEnd w:id="47"/>
+      <w:bookmarkStart w:id="49" w:name="_SMC_PGI_5301.602-2"/>
+      <w:bookmarkEnd w:id="49"/>
     </w:p>
     <w:p>
       <w:pPr>
         <w:pStyle w:val="Heading4"/>
       </w:pPr>
-      <w:bookmarkStart w:id="48" w:name="_SMC_PGI_5301.602-2_1"/>
-      <w:bookmarkEnd w:id="48"/>
+      <w:bookmarkStart w:id="50" w:name="_SMC_PGI_5301.602-2_1"/>
+      <w:bookmarkEnd w:id="50"/>
       <w:r>
         <w:t xml:space="preserve">SMC </w:t>
       </w:r>
@@ -23187,8 +22863,8 @@
           <w:rFonts w:eastAsia="Calibri"/>
         </w:rPr>
       </w:pPr>
-      <w:bookmarkStart w:id="49" w:name="_SMC_PGI_5301.603_1"/>
-      <w:bookmarkEnd w:id="49"/>
+      <w:bookmarkStart w:id="51" w:name="_SMC_PGI_5301.603_1"/>
+      <w:bookmarkEnd w:id="51"/>
       <w:r>
         <w:rPr>
           <w:rFonts w:eastAsia="Calibri"/>
@@ -23924,8 +23600,8 @@
         </w:rPr>
         <w:t xml:space="preserve"> the presentation of the warrant. </w:t>
       </w:r>
-      <w:bookmarkStart w:id="50" w:name="_SMC_PGI_5301.603"/>
-      <w:bookmarkEnd w:id="50"/>
+      <w:bookmarkStart w:id="52" w:name="_SMC_PGI_5301.603"/>
+      <w:bookmarkEnd w:id="52"/>
     </w:p>
     <w:p>
       <w:pPr>
@@ -24022,8 +23698,8 @@
         </w:rPr>
         <w:t xml:space="preserve"> the Clearance Reviewer(s) as needed.  </w:t>
       </w:r>
-      <w:bookmarkStart w:id="51" w:name="_SMC_PGI_5301.9001"/>
-      <w:bookmarkEnd w:id="51"/>
+      <w:bookmarkStart w:id="53" w:name="_SMC_PGI_5301.9001"/>
+      <w:bookmarkEnd w:id="53"/>
     </w:p>
     <w:p>
       <w:pPr>
@@ -24725,10 +24401,10 @@
           <w:rFonts w:eastAsia="Calibri"/>
         </w:rPr>
       </w:pPr>
-      <w:bookmarkStart w:id="52" w:name="smc_91"/>
-      <w:bookmarkStart w:id="53" w:name="_SMC_PGI_5301.91"/>
-      <w:bookmarkEnd w:id="52"/>
-      <w:bookmarkEnd w:id="53"/>
+      <w:bookmarkStart w:id="54" w:name="smc_91"/>
+      <w:bookmarkStart w:id="55" w:name="_SMC_PGI_5301.91"/>
+      <w:bookmarkEnd w:id="54"/>
+      <w:bookmarkEnd w:id="55"/>
       <w:r>
         <w:rPr>
           <w:rFonts w:eastAsia="Calibri"/>
@@ -25262,8 +24938,8 @@
       <w:r>
         <w:t>Federal Acquisition Regulations System</w:t>
       </w:r>
-      <w:bookmarkStart w:id="54" w:name="_USAFA_PGI_5301.601(a)(i)(A)"/>
-      <w:bookmarkEnd w:id="54"/>
+      <w:bookmarkStart w:id="56" w:name="_USAFA_PGI_5301.601(a)(i)(A)"/>
+      <w:bookmarkEnd w:id="56"/>
     </w:p>
     <w:p>
       <w:pPr>
@@ -25382,8 +25058,8 @@
         </w:rPr>
         <w:t>.</w:t>
       </w:r>
-      <w:bookmarkStart w:id="55" w:name="_USAFA_PGI_5301.603-1"/>
-      <w:bookmarkEnd w:id="55"/>
+      <w:bookmarkStart w:id="57" w:name="_USAFA_PGI_5301.603-1"/>
+      <w:bookmarkEnd w:id="57"/>
     </w:p>
     <w:p>
       <w:pPr>
@@ -25394,8 +25070,8 @@
           <w:rFonts w:eastAsia="Calibri"/>
         </w:rPr>
       </w:pPr>
-      <w:bookmarkStart w:id="56" w:name="_USAFA_PGI_5301.603-1_1"/>
-      <w:bookmarkEnd w:id="56"/>
+      <w:bookmarkStart w:id="58" w:name="_USAFA_PGI_5301.603-1_1"/>
+      <w:bookmarkEnd w:id="58"/>
       <w:r>
         <w:rPr>
           <w:rFonts w:eastAsia="Calibri"/>
@@ -25429,8 +25105,8 @@
         </w:rPr>
         <w:t xml:space="preserve">The USAFA SCO delegates the authority to issue and terminate limited contracting officer and grants officer warrants of less than $5M to the COCO. </w:t>
       </w:r>
-      <w:bookmarkStart w:id="57" w:name="_USAFA_PGI_5301.90"/>
-      <w:bookmarkEnd w:id="57"/>
+      <w:bookmarkStart w:id="59" w:name="_USAFA_PGI_5301.90"/>
+      <w:bookmarkEnd w:id="59"/>
     </w:p>
     <w:p>
       <w:pPr>
@@ -25441,8 +25117,8 @@
           <w:rFonts w:eastAsia="Calibri"/>
         </w:rPr>
       </w:pPr>
-      <w:bookmarkStart w:id="58" w:name="_USAFA_PGI_5301.90_1"/>
-      <w:bookmarkEnd w:id="58"/>
+      <w:bookmarkStart w:id="60" w:name="_USAFA_PGI_5301.90_1"/>
+      <w:bookmarkEnd w:id="60"/>
       <w:r>
         <w:rPr>
           <w:rFonts w:eastAsia="Calibri"/>
@@ -25497,8 +25173,8 @@
         </w:rPr>
         <w:t>.</w:t>
       </w:r>
-      <w:bookmarkStart w:id="59" w:name="_USAFA_PGI_5301.9102(a)"/>
-      <w:bookmarkEnd w:id="59"/>
+      <w:bookmarkStart w:id="61" w:name="_USAFA_PGI_5301.9102(a)"/>
+      <w:bookmarkEnd w:id="61"/>
     </w:p>
     <w:p>
       <w:pPr>
@@ -25510,6 +25186,8 @@
           <w:b w:val="0"/>
         </w:rPr>
       </w:pPr>
+      <w:bookmarkStart w:id="62" w:name="_USAFA_PGI_5301.9102(a)_1"/>
+      <w:bookmarkEnd w:id="62"/>
       <w:r>
         <w:rPr>
           <w:rFonts w:eastAsia="Calibri"/>
@@ -27370,6 +27048,7 @@
     <w:lsdException w:name="HTML Sample" w:semiHidden="1" w:unhideWhenUsed="1"/>
     <w:lsdException w:name="HTML Typewriter" w:semiHidden="1" w:unhideWhenUsed="1"/>
     <w:lsdException w:name="HTML Variable" w:semiHidden="1" w:unhideWhenUsed="1"/>
+    <w:lsdException w:name="Normal Table" w:semiHidden="1" w:unhideWhenUsed="1"/>
     <w:lsdException w:name="annotation subject" w:semiHidden="1" w:unhideWhenUsed="1"/>
     <w:lsdException w:name="No List" w:semiHidden="1" w:unhideWhenUsed="1"/>
     <w:lsdException w:name="Outline List 1" w:semiHidden="1" w:unhideWhenUsed="1"/>
@@ -27412,8 +27091,11 @@
     <w:lsdException w:name="Table Contemporary" w:semiHidden="1" w:unhideWhenUsed="1"/>
     <w:lsdException w:name="Table Elegant" w:semiHidden="1" w:unhideWhenUsed="1"/>
     <w:lsdException w:name="Table Professional" w:semiHidden="1" w:unhideWhenUsed="1"/>
+    <w:lsdException w:name="Table Subtle 1" w:semiHidden="1" w:unhideWhenUsed="1"/>
     <w:lsdException w:name="Table Subtle 2" w:semiHidden="1" w:unhideWhenUsed="1"/>
     <w:lsdException w:name="Table Web 1" w:semiHidden="1" w:unhideWhenUsed="1"/>
+    <w:lsdException w:name="Table Web 2" w:semiHidden="1" w:unhideWhenUsed="1"/>
+    <w:lsdException w:name="Table Web 3" w:semiHidden="1" w:unhideWhenUsed="1"/>
     <w:lsdException w:name="Balloon Text" w:semiHidden="1" w:unhideWhenUsed="1"/>
     <w:lsdException w:name="Table Grid" w:uiPriority="39"/>
     <w:lsdException w:name="Table Theme" w:semiHidden="1" w:unhideWhenUsed="1"/>
@@ -29105,21 +28787,12 @@
 </file>
 
 <file path=customXml/item1.xml><?xml version="1.0" encoding="utf-8"?>
-<?mso-contentType ?>
-<FormTemplates xmlns="http://schemas.microsoft.com/sharepoint/v3/contenttype/forms">
-  <Display>DocumentLibraryForm</Display>
-  <Edit>DocumentLibraryForm</Edit>
-  <New>DocumentLibraryForm</New>
-</FormTemplates>
-</file>
-
-<file path=customXml/item2.xml><?xml version="1.0" encoding="utf-8"?>
 <p:properties xmlns:p="http://schemas.microsoft.com/office/2006/metadata/properties" xmlns:xsi="http://www.w3.org/2001/XMLSchema-instance" xmlns:pc="http://schemas.microsoft.com/office/infopath/2007/PartnerControls">
   <documentManagement/>
 </p:properties>
 </file>
 
-<file path=customXml/item3.xml><?xml version="1.0" encoding="utf-8"?>
+<file path=customXml/item2.xml><?xml version="1.0" encoding="utf-8"?>
 <ct:contentTypeSchema xmlns:ct="http://schemas.microsoft.com/office/2006/metadata/contentType" xmlns:ma="http://schemas.microsoft.com/office/2006/metadata/properties/metaAttributes" ct:_="" ma:_="" ma:contentTypeName="Document" ma:contentTypeID="0x0101000621F81D853A1A47817F8198A8130CCF" ma:contentTypeVersion="4" ma:contentTypeDescription="Create a new document." ma:contentTypeScope="" ma:versionID="215d6156fb429bf28cda6676cb7cabd4">
   <xsd:schema xmlns:xsd="http://www.w3.org/2001/XMLSchema" xmlns:xs="http://www.w3.org/2001/XMLSchema" xmlns:p="http://schemas.microsoft.com/office/2006/metadata/properties" targetNamespace="http://schemas.microsoft.com/office/2006/metadata/properties" ma:root="true" ma:fieldsID="1dab2e3c9ece9446628f55e6a105fe53">
     <xsd:element name="properties">
@@ -29233,19 +28906,20 @@
 </ct:contentTypeSchema>
 </file>
 
+<file path=customXml/item3.xml><?xml version="1.0" encoding="utf-8"?>
+<?mso-contentType ?>
+<FormTemplates xmlns="http://schemas.microsoft.com/sharepoint/v3/contenttype/forms">
+  <Display>DocumentLibraryForm</Display>
+  <Edit>DocumentLibraryForm</Edit>
+  <New>DocumentLibraryForm</New>
+</FormTemplates>
+</file>
+
 <file path=customXml/item4.xml><?xml version="1.0" encoding="utf-8"?>
 <b:Sources xmlns:b="http://schemas.openxmlformats.org/officeDocument/2006/bibliography" xmlns="http://schemas.openxmlformats.org/officeDocument/2006/bibliography" SelectedStyle="\APASixthEditionOfficeOnline.xsl" StyleName="APA" Version="6"/>
 </file>
 
 <file path=customXml/itemProps1.xml><?xml version="1.0" encoding="utf-8"?>
-<ds:datastoreItem xmlns:ds="http://schemas.openxmlformats.org/officeDocument/2006/customXml" ds:itemID="{8E55E9DC-7099-4461-A76D-D577D68A77C0}">
-  <ds:schemaRefs>
-    <ds:schemaRef ds:uri="http://schemas.microsoft.com/sharepoint/v3/contenttype/forms"/>
-  </ds:schemaRefs>
-</ds:datastoreItem>
-</file>
-
-<file path=customXml/itemProps2.xml><?xml version="1.0" encoding="utf-8"?>
 <ds:datastoreItem xmlns:ds="http://schemas.openxmlformats.org/officeDocument/2006/customXml" ds:itemID="{A723500B-8A8D-4F4D-BD55-ACDB067B8F14}">
   <ds:schemaRefs>
     <ds:schemaRef ds:uri="http://schemas.microsoft.com/office/2006/metadata/properties"/>
@@ -29254,7 +28928,7 @@
 </ds:datastoreItem>
 </file>
 
-<file path=customXml/itemProps3.xml><?xml version="1.0" encoding="utf-8"?>
+<file path=customXml/itemProps2.xml><?xml version="1.0" encoding="utf-8"?>
 <ds:datastoreItem xmlns:ds="http://schemas.openxmlformats.org/officeDocument/2006/customXml" ds:itemID="{2824E2F4-03DC-486C-A464-0B11EEDCA188}">
   <ds:schemaRefs>
     <ds:schemaRef ds:uri="http://schemas.microsoft.com/office/2006/metadata/contentType"/>
@@ -29270,8 +28944,16 @@
 </ds:datastoreItem>
 </file>
 
+<file path=customXml/itemProps3.xml><?xml version="1.0" encoding="utf-8"?>
+<ds:datastoreItem xmlns:ds="http://schemas.openxmlformats.org/officeDocument/2006/customXml" ds:itemID="{8E55E9DC-7099-4461-A76D-D577D68A77C0}">
+  <ds:schemaRefs>
+    <ds:schemaRef ds:uri="http://schemas.microsoft.com/sharepoint/v3/contenttype/forms"/>
+  </ds:schemaRefs>
+</ds:datastoreItem>
+</file>
+
 <file path=customXml/itemProps4.xml><?xml version="1.0" encoding="utf-8"?>
-<ds:datastoreItem xmlns:ds="http://schemas.openxmlformats.org/officeDocument/2006/customXml" ds:itemID="{5EB1AA8B-8AB7-464F-9841-D46F68D5CDA2}">
+<ds:datastoreItem xmlns:ds="http://schemas.openxmlformats.org/officeDocument/2006/customXml" ds:itemID="{5C9E14B7-5A8E-4761-A6E0-A0EF30763E29}">
   <ds:schemaRefs>
     <ds:schemaRef ds:uri="http://schemas.openxmlformats.org/officeDocument/2006/bibliography"/>
   </ds:schemaRefs>

</xml_diff>

<commit_message>
modded 5301 to remove AFICC from the toc
</commit_message>
<xml_diff>
--- a/AFFARS/DEVELOPMENT/pgi_5301.docx
+++ b/AFFARS/DEVELOPMENT/pgi_5301.docx
@@ -1,6 +1,6 @@
 
 <file path=word/document.xml><?xml version="1.0" encoding="utf-8"?>
-<w:document xmlns:wpc="http://schemas.microsoft.com/office/word/2010/wordprocessingCanvas" xmlns:cx="http://schemas.microsoft.com/office/drawing/2014/chartex" xmlns:cx1="http://schemas.microsoft.com/office/drawing/2015/9/8/chartex" xmlns:mc="http://schemas.openxmlformats.org/markup-compatibility/2006" xmlns:o="urn:schemas-microsoft-com:office:office" xmlns:r="http://schemas.openxmlformats.org/officeDocument/2006/relationships" xmlns:m="http://schemas.openxmlformats.org/officeDocument/2006/math" xmlns:v="urn:schemas-microsoft-com:vml" xmlns:wp14="http://schemas.microsoft.com/office/word/2010/wordprocessingDrawing" xmlns:wp="http://schemas.openxmlformats.org/drawingml/2006/wordprocessingDrawing" xmlns:w10="urn:schemas-microsoft-com:office:word" xmlns:w="http://schemas.openxmlformats.org/wordprocessingml/2006/main" xmlns:w14="http://schemas.microsoft.com/office/word/2010/wordml" xmlns:w15="http://schemas.microsoft.com/office/word/2012/wordml" xmlns:w16se="http://schemas.microsoft.com/office/word/2015/wordml/symex" xmlns:wpg="http://schemas.microsoft.com/office/word/2010/wordprocessingGroup" xmlns:wpi="http://schemas.microsoft.com/office/word/2010/wordprocessingInk" xmlns:wne="http://schemas.microsoft.com/office/word/2006/wordml" xmlns:wps="http://schemas.microsoft.com/office/word/2010/wordprocessingShape" mc:Ignorable="w14 w15 w16se wp14">
+<w:document xmlns:wpc="http://schemas.microsoft.com/office/word/2010/wordprocessingCanvas" xmlns:cx="http://schemas.microsoft.com/office/drawing/2014/chartex" xmlns:cx1="http://schemas.microsoft.com/office/drawing/2015/9/8/chartex" xmlns:cx2="http://schemas.microsoft.com/office/drawing/2015/10/21/chartex" xmlns:cx3="http://schemas.microsoft.com/office/drawing/2016/5/9/chartex" xmlns:cx4="http://schemas.microsoft.com/office/drawing/2016/5/10/chartex" xmlns:cx5="http://schemas.microsoft.com/office/drawing/2016/5/11/chartex" xmlns:cx6="http://schemas.microsoft.com/office/drawing/2016/5/12/chartex" xmlns:cx7="http://schemas.microsoft.com/office/drawing/2016/5/13/chartex" xmlns:cx8="http://schemas.microsoft.com/office/drawing/2016/5/14/chartex" xmlns:mc="http://schemas.openxmlformats.org/markup-compatibility/2006" xmlns:aink="http://schemas.microsoft.com/office/drawing/2016/ink" xmlns:am3d="http://schemas.microsoft.com/office/drawing/2017/model3d" xmlns:o="urn:schemas-microsoft-com:office:office" xmlns:r="http://schemas.openxmlformats.org/officeDocument/2006/relationships" xmlns:m="http://schemas.openxmlformats.org/officeDocument/2006/math" xmlns:v="urn:schemas-microsoft-com:vml" xmlns:wp14="http://schemas.microsoft.com/office/word/2010/wordprocessingDrawing" xmlns:wp="http://schemas.openxmlformats.org/drawingml/2006/wordprocessingDrawing" xmlns:w10="urn:schemas-microsoft-com:office:word" xmlns:w="http://schemas.openxmlformats.org/wordprocessingml/2006/main" xmlns:w14="http://schemas.microsoft.com/office/word/2010/wordml" xmlns:w15="http://schemas.microsoft.com/office/word/2012/wordml" xmlns:w16cex="http://schemas.microsoft.com/office/word/2018/wordml/cex" xmlns:w16cid="http://schemas.microsoft.com/office/word/2016/wordml/cid" xmlns:w16="http://schemas.microsoft.com/office/word/2018/wordml" xmlns:w16se="http://schemas.microsoft.com/office/word/2015/wordml/symex" xmlns:wpg="http://schemas.microsoft.com/office/word/2010/wordprocessingGroup" xmlns:wpi="http://schemas.microsoft.com/office/word/2010/wordprocessingInk" xmlns:wne="http://schemas.microsoft.com/office/word/2006/wordml" xmlns:wps="http://schemas.microsoft.com/office/word/2010/wordprocessingShape" mc:Ignorable="w14 w15 w16se w16cid w16 w16cex wp14">
   <w:body>
     <w:p>
       <w:pPr>
@@ -10,8 +10,6 @@
           <w:b w:val="0"/>
         </w:rPr>
       </w:pPr>
-      <w:bookmarkStart w:id="0" w:name="_GoBack"/>
-      <w:bookmarkEnd w:id="0"/>
       <w:r>
         <w:rPr>
           <w:rFonts w:cstheme="minorHAnsi"/>
@@ -192,7 +190,7 @@
                   <w:rFonts w:cstheme="minorHAnsi"/>
                   <w:sz w:val="20"/>
                 </w:rPr>
-                <w:t>AFICC PGI 5301.1</w:t>
+                <w:t>PGI 5301.1</w:t>
               </w:r>
             </w:hyperlink>
           </w:p>
@@ -3070,8 +3068,8 @@
       <w:r>
         <w:t>Federal Acquisition Regulations System</w:t>
       </w:r>
-      <w:bookmarkStart w:id="1" w:name="_AF_PGI_5301.108"/>
-      <w:bookmarkEnd w:id="1"/>
+      <w:bookmarkStart w:id="0" w:name="_AF_PGI_5301.108"/>
+      <w:bookmarkEnd w:id="0"/>
     </w:p>
     <w:p>
       <w:pPr>
@@ -3302,8 +3300,8 @@
       <w:r>
         <w:t>For defective pricing actions, the DCAA Recommended Price Adjustment (RPA).</w:t>
       </w:r>
-      <w:bookmarkStart w:id="2" w:name="_AF_PGI_5301.170-2"/>
-      <w:bookmarkEnd w:id="2"/>
+      <w:bookmarkStart w:id="1" w:name="_AF_PGI_5301.170-2"/>
+      <w:bookmarkEnd w:id="1"/>
     </w:p>
     <w:p>
       <w:pPr>
@@ -3873,8 +3871,8 @@
         </w:rPr>
         <w:t>eview.  The contract may not be awarded until disposition of any Peer Review recommendations.</w:t>
       </w:r>
-      <w:bookmarkStart w:id="3" w:name="_AF_PGI_5301.170-3"/>
-      <w:bookmarkEnd w:id="3"/>
+      <w:bookmarkStart w:id="2" w:name="_AF_PGI_5301.170-3"/>
+      <w:bookmarkEnd w:id="2"/>
     </w:p>
     <w:p>
       <w:pPr>
@@ -3882,62 +3880,62 @@
         <w:keepNext w:val="0"/>
         <w:keepLines w:val="0"/>
       </w:pPr>
-      <w:bookmarkStart w:id="4" w:name="_AF_PGI_5301.170-3_1"/>
+      <w:bookmarkStart w:id="3" w:name="_AF_PGI_5301.170-3_1"/>
+      <w:bookmarkEnd w:id="3"/>
+      <w:r>
+        <w:t xml:space="preserve">AF PGI </w:t>
+      </w:r>
+      <w:r>
+        <w:t>53</w:t>
+      </w:r>
+      <w:r>
+        <w:t>01.170-3</w:t>
+      </w:r>
+      <w:r>
+        <w:t xml:space="preserve"> </w:t>
+      </w:r>
+      <w:r>
+        <w:t xml:space="preserve">  </w:t>
+      </w:r>
+      <w:r>
+        <w:t>Post</w:t>
+      </w:r>
+      <w:r>
+        <w:t>-</w:t>
+      </w:r>
+      <w:r>
+        <w:t>a</w:t>
+      </w:r>
+      <w:r>
+        <w:t xml:space="preserve">ward Peer Reviews of Service Contracts </w:t>
+      </w:r>
+    </w:p>
+    <w:p>
+      <w:pPr>
+        <w:rPr>
+          <w:szCs w:val="24"/>
+        </w:rPr>
+      </w:pPr>
+      <w:r>
+        <w:rPr>
+          <w:szCs w:val="24"/>
+        </w:rPr>
+        <w:t xml:space="preserve">The contracting officer notifies the cognizant SAF/AQC action officer of all Peer Reviews to be accomplished in accordance with </w:t>
+      </w:r>
+      <w:r>
+        <w:rPr>
+          <w:szCs w:val="24"/>
+        </w:rPr>
+        <w:t>DFARS PGI 201.170-3</w:t>
+      </w:r>
+      <w:r>
+        <w:rPr>
+          <w:szCs w:val="24"/>
+        </w:rPr>
+        <w:t xml:space="preserve"> at least 10 business days prior to the required review.</w:t>
+      </w:r>
+      <w:bookmarkStart w:id="4" w:name="_AF_PGI_5301.170-4"/>
       <w:bookmarkEnd w:id="4"/>
-      <w:r>
-        <w:t xml:space="preserve">AF PGI </w:t>
-      </w:r>
-      <w:r>
-        <w:t>53</w:t>
-      </w:r>
-      <w:r>
-        <w:t>01.170-3</w:t>
-      </w:r>
-      <w:r>
-        <w:t xml:space="preserve"> </w:t>
-      </w:r>
-      <w:r>
-        <w:t xml:space="preserve">  </w:t>
-      </w:r>
-      <w:r>
-        <w:t>Post</w:t>
-      </w:r>
-      <w:r>
-        <w:t>-</w:t>
-      </w:r>
-      <w:r>
-        <w:t>a</w:t>
-      </w:r>
-      <w:r>
-        <w:t xml:space="preserve">ward Peer Reviews of Service Contracts </w:t>
-      </w:r>
-    </w:p>
-    <w:p>
-      <w:pPr>
-        <w:rPr>
-          <w:szCs w:val="24"/>
-        </w:rPr>
-      </w:pPr>
-      <w:r>
-        <w:rPr>
-          <w:szCs w:val="24"/>
-        </w:rPr>
-        <w:t xml:space="preserve">The contracting officer notifies the cognizant SAF/AQC action officer of all Peer Reviews to be accomplished in accordance with </w:t>
-      </w:r>
-      <w:r>
-        <w:rPr>
-          <w:szCs w:val="24"/>
-        </w:rPr>
-        <w:t>DFARS PGI 201.170-3</w:t>
-      </w:r>
-      <w:r>
-        <w:rPr>
-          <w:szCs w:val="24"/>
-        </w:rPr>
-        <w:t xml:space="preserve"> at least 10 business days prior to the required review.</w:t>
-      </w:r>
-      <w:bookmarkStart w:id="5" w:name="_AF_PGI_5301.170-4"/>
-      <w:bookmarkEnd w:id="5"/>
     </w:p>
     <w:p>
       <w:pPr>
@@ -4063,8 +4061,8 @@
         </w:rPr>
         <w:t xml:space="preserve"> their SCO.</w:t>
       </w:r>
-      <w:bookmarkStart w:id="6" w:name="_AF_PGI_5301.602-3-90"/>
-      <w:bookmarkEnd w:id="6"/>
+      <w:bookmarkStart w:id="5" w:name="_AF_PGI_5301.602-3-90"/>
+      <w:bookmarkEnd w:id="5"/>
     </w:p>
     <w:p>
       <w:pPr>
@@ -4076,8 +4074,8 @@
           <w:b w:val="0"/>
         </w:rPr>
       </w:pPr>
-      <w:bookmarkStart w:id="7" w:name="_AF_PGI_5301.602-3-90_1"/>
-      <w:bookmarkEnd w:id="7"/>
+      <w:bookmarkStart w:id="6" w:name="_AF_PGI_5301.602-3-90_1"/>
+      <w:bookmarkEnd w:id="6"/>
       <w:r>
         <w:rPr>
           <w:rFonts w:eastAsia="Times New Roman"/>
@@ -4600,8 +4598,8 @@
         </w:rPr>
         <w:t xml:space="preserve"> template when preparing ratifications.</w:t>
       </w:r>
-      <w:bookmarkStart w:id="8" w:name="_AF_PGI_5301.9001(b)"/>
-      <w:bookmarkEnd w:id="8"/>
+      <w:bookmarkStart w:id="7" w:name="_AF_PGI_5301.9001(b)"/>
+      <w:bookmarkEnd w:id="7"/>
     </w:p>
     <w:p>
       <w:pPr>
@@ -4612,8 +4610,8 @@
           <w:b w:val="0"/>
         </w:rPr>
       </w:pPr>
-      <w:bookmarkStart w:id="9" w:name="_AF_PGI_5301.9001(b)_1"/>
-      <w:bookmarkEnd w:id="9"/>
+      <w:bookmarkStart w:id="8" w:name="_AF_PGI_5301.9001(b)_1"/>
+      <w:bookmarkEnd w:id="8"/>
       <w:r>
         <w:t xml:space="preserve">AF PGI 5301.9001(b) </w:t>
       </w:r>
@@ -4751,8 +4749,8 @@
         </w:rPr>
         <w:t>Guidelines.</w:t>
       </w:r>
-      <w:bookmarkStart w:id="10" w:name="_Ref58383052"/>
-      <w:bookmarkEnd w:id="10"/>
+      <w:bookmarkStart w:id="9" w:name="_Ref58383052"/>
+      <w:bookmarkEnd w:id="9"/>
       <w:r>
         <w:rPr>
           <w:rFonts w:eastAsia="Times New Roman"/>
@@ -5367,8 +5365,8 @@
         <w:keepNext w:val="0"/>
         <w:keepLines w:val="0"/>
       </w:pPr>
-      <w:bookmarkStart w:id="11" w:name="_AF_PGI_5301.91"/>
-      <w:bookmarkEnd w:id="11"/>
+      <w:bookmarkStart w:id="10" w:name="_AF_PGI_5301.91"/>
+      <w:bookmarkEnd w:id="10"/>
       <w:r>
         <w:t xml:space="preserve">AF PGI </w:t>
       </w:r>
@@ -5465,8 +5463,8 @@
       <w:r>
         <w:t>Federal Acquisition Regulations System</w:t>
       </w:r>
-      <w:bookmarkStart w:id="12" w:name="_AFDW_PGI_5301.90"/>
-      <w:bookmarkEnd w:id="12"/>
+      <w:bookmarkStart w:id="11" w:name="_AFDW_PGI_5301.90"/>
+      <w:bookmarkEnd w:id="11"/>
     </w:p>
     <w:p>
       <w:pPr>
@@ -6176,8 +6174,8 @@
       <w:r>
         <w:t>Federal Acquisition Regulations System</w:t>
       </w:r>
-      <w:bookmarkStart w:id="13" w:name="_AFICC_PGI_5301.1"/>
-      <w:bookmarkEnd w:id="13"/>
+      <w:bookmarkStart w:id="12" w:name="_AFICC_PGI_5301.1"/>
+      <w:bookmarkEnd w:id="12"/>
     </w:p>
     <w:p>
       <w:pPr>
@@ -6239,8 +6237,8 @@
         </w:rPr>
         <w:t xml:space="preserve"> Supplements.</w:t>
       </w:r>
-      <w:bookmarkStart w:id="14" w:name="_AFICC_PGI_5301.170"/>
-      <w:bookmarkEnd w:id="14"/>
+      <w:bookmarkStart w:id="13" w:name="_AFICC_PGI_5301.170"/>
+      <w:bookmarkEnd w:id="13"/>
     </w:p>
     <w:p>
       <w:pPr>
@@ -6312,8 +6310,8 @@
         </w:rPr>
         <w:t>.</w:t>
       </w:r>
-      <w:bookmarkStart w:id="15" w:name="_AFICC_PGI_5301.404-92"/>
-      <w:bookmarkEnd w:id="15"/>
+      <w:bookmarkStart w:id="14" w:name="_AFICC_PGI_5301.404-92"/>
+      <w:bookmarkEnd w:id="14"/>
     </w:p>
     <w:p>
       <w:pPr>
@@ -6324,8 +6322,8 @@
           <w:rFonts w:eastAsia="Times New Roman"/>
         </w:rPr>
       </w:pPr>
-      <w:bookmarkStart w:id="16" w:name="_AFICC_PGI_5301.404-92_1"/>
-      <w:bookmarkEnd w:id="16"/>
+      <w:bookmarkStart w:id="15" w:name="_AFICC_PGI_5301.404-92_1"/>
+      <w:bookmarkEnd w:id="15"/>
       <w:r>
         <w:rPr>
           <w:rFonts w:eastAsia="Times New Roman"/>
@@ -6401,8 +6399,8 @@
         </w:rPr>
         <w:t xml:space="preserve">    </w:t>
       </w:r>
-      <w:bookmarkStart w:id="17" w:name="_AFICC_PGI_5301.601-91"/>
-      <w:bookmarkEnd w:id="17"/>
+      <w:bookmarkStart w:id="16" w:name="_AFICC_PGI_5301.601-91"/>
+      <w:bookmarkEnd w:id="16"/>
     </w:p>
     <w:p>
       <w:pPr>
@@ -6410,8 +6408,8 @@
         <w:keepNext w:val="0"/>
         <w:keepLines w:val="0"/>
       </w:pPr>
-      <w:bookmarkStart w:id="18" w:name="_AFICC_PGI_5301.601-91_1"/>
-      <w:bookmarkEnd w:id="18"/>
+      <w:bookmarkStart w:id="17" w:name="_AFICC_PGI_5301.601-91_1"/>
+      <w:bookmarkEnd w:id="17"/>
       <w:r>
         <w:rPr>
           <w:bCs/>
@@ -8313,8 +8311,8 @@
         </w:rPr>
         <w:t xml:space="preserve">). </w:t>
       </w:r>
-      <w:bookmarkStart w:id="19" w:name="_AFICC_PGI_5301.603-2"/>
-      <w:bookmarkEnd w:id="19"/>
+      <w:bookmarkStart w:id="18" w:name="_AFICC_PGI_5301.603-2"/>
+      <w:bookmarkEnd w:id="18"/>
     </w:p>
     <w:p>
       <w:pPr>
@@ -8325,8 +8323,8 @@
           <w:rFonts w:eastAsia="Times New Roman"/>
         </w:rPr>
       </w:pPr>
-      <w:bookmarkStart w:id="20" w:name="_AFICC_PGI_5301.603-2_1"/>
-      <w:bookmarkEnd w:id="20"/>
+      <w:bookmarkStart w:id="19" w:name="_AFICC_PGI_5301.603-2_1"/>
+      <w:bookmarkEnd w:id="19"/>
       <w:r>
         <w:rPr>
           <w:rFonts w:eastAsia="Times New Roman"/>
@@ -8391,8 +8389,8 @@
         </w:rPr>
         <w:t>).</w:t>
       </w:r>
-      <w:bookmarkStart w:id="21" w:name="_AFICC_PGI_5301.90"/>
-      <w:bookmarkEnd w:id="21"/>
+      <w:bookmarkStart w:id="20" w:name="_AFICC_PGI_5301.90"/>
+      <w:bookmarkEnd w:id="20"/>
     </w:p>
     <w:p>
       <w:pPr>
@@ -8403,8 +8401,8 @@
           <w:rFonts w:eastAsia="Times New Roman"/>
         </w:rPr>
       </w:pPr>
-      <w:bookmarkStart w:id="22" w:name="_AFICC_PGI_5301.90_1"/>
-      <w:bookmarkEnd w:id="22"/>
+      <w:bookmarkStart w:id="21" w:name="_AFICC_PGI_5301.90_1"/>
+      <w:bookmarkEnd w:id="21"/>
       <w:r>
         <w:t>AFICC PGI 5301</w:t>
       </w:r>
@@ -9508,8 +9506,8 @@
         </w:rPr>
         <w:t>to exclude an order from business or contract clearance.</w:t>
       </w:r>
-      <w:bookmarkStart w:id="23" w:name="_AFICC_PGI_5301.9001"/>
-      <w:bookmarkEnd w:id="23"/>
+      <w:bookmarkStart w:id="22" w:name="_AFICC_PGI_5301.9001"/>
+      <w:bookmarkEnd w:id="22"/>
     </w:p>
     <w:p>
       <w:pPr>
@@ -9520,8 +9518,8 @@
           <w:rFonts w:eastAsia="Times New Roman"/>
         </w:rPr>
       </w:pPr>
-      <w:bookmarkStart w:id="24" w:name="_AFICC_PGI_5301.9001_1"/>
-      <w:bookmarkEnd w:id="24"/>
+      <w:bookmarkStart w:id="23" w:name="_AFICC_PGI_5301.9001_1"/>
+      <w:bookmarkEnd w:id="23"/>
       <w:r>
         <w:rPr>
           <w:rFonts w:eastAsia="Times New Roman"/>
@@ -9748,8 +9746,8 @@
           <w:t>AFICC/KU – United States Air Forces Europe &amp; Air Forces Africa (USAFE-AFAFRICA)</w:t>
         </w:r>
       </w:hyperlink>
-      <w:bookmarkStart w:id="25" w:name="_AFICC_PGI_5301.9102"/>
-      <w:bookmarkEnd w:id="25"/>
+      <w:bookmarkStart w:id="24" w:name="_AFICC_PGI_5301.9102"/>
+      <w:bookmarkEnd w:id="24"/>
     </w:p>
     <w:p>
       <w:pPr>
@@ -9760,8 +9758,8 @@
           <w:rFonts w:eastAsia="Times New Roman"/>
         </w:rPr>
       </w:pPr>
-      <w:bookmarkStart w:id="26" w:name="_AFICC_PGI_5301.9102_1"/>
-      <w:bookmarkEnd w:id="26"/>
+      <w:bookmarkStart w:id="25" w:name="_AFICC_PGI_5301.9102_1"/>
+      <w:bookmarkEnd w:id="25"/>
       <w:r>
         <w:rPr>
           <w:rFonts w:eastAsia="Times New Roman"/>
@@ -10061,8 +10059,8 @@
         <w:keepNext w:val="0"/>
         <w:keepLines w:val="0"/>
       </w:pPr>
-      <w:bookmarkStart w:id="27" w:name="_AFMC_PGI_5301.290"/>
-      <w:bookmarkEnd w:id="27"/>
+      <w:bookmarkStart w:id="26" w:name="_AFMC_PGI_5301.290"/>
+      <w:bookmarkEnd w:id="26"/>
       <w:r>
         <w:t xml:space="preserve">AFMC PGI 5301.290 </w:t>
       </w:r>
@@ -11613,10 +11611,10 @@
       <w:pPr>
         <w:pStyle w:val="Heading3"/>
       </w:pPr>
-      <w:bookmarkStart w:id="28" w:name="afmc_601"/>
-      <w:bookmarkStart w:id="29" w:name="_AFMC_PGI_5301.601(a)(i)"/>
+      <w:bookmarkStart w:id="27" w:name="afmc_601"/>
+      <w:bookmarkStart w:id="28" w:name="_AFMC_PGI_5301.601(a)(i)"/>
+      <w:bookmarkEnd w:id="27"/>
       <w:bookmarkEnd w:id="28"/>
-      <w:bookmarkEnd w:id="29"/>
       <w:r>
         <w:rPr>
           <w:bCs/>
@@ -12083,8 +12081,8 @@
         </w:rPr>
         <w:t>.</w:t>
       </w:r>
-      <w:bookmarkStart w:id="30" w:name="_AFMC_PGI_5301.601(a)(i)(A)(S-91)"/>
-      <w:bookmarkEnd w:id="30"/>
+      <w:bookmarkStart w:id="29" w:name="_AFMC_PGI_5301.601(a)(i)(A)(S-91)"/>
+      <w:bookmarkEnd w:id="29"/>
     </w:p>
     <w:p>
       <w:pPr>
@@ -12196,8 +12194,8 @@
         <w:keepNext w:val="0"/>
         <w:keepLines w:val="0"/>
       </w:pPr>
-      <w:bookmarkStart w:id="31" w:name="_AFMC_PGI_5301.601-90"/>
-      <w:bookmarkEnd w:id="31"/>
+      <w:bookmarkStart w:id="30" w:name="_AFMC_PGI_5301.601-90"/>
+      <w:bookmarkEnd w:id="30"/>
       <w:r>
         <w:rPr>
           <w:bCs/>
@@ -12295,8 +12293,8 @@
         <w:keepNext w:val="0"/>
         <w:keepLines w:val="0"/>
       </w:pPr>
-      <w:bookmarkStart w:id="32" w:name="_AFMC_PGI_5301.601-91"/>
-      <w:bookmarkEnd w:id="32"/>
+      <w:bookmarkStart w:id="31" w:name="_AFMC_PGI_5301.601-91"/>
+      <w:bookmarkEnd w:id="31"/>
       <w:r>
         <w:rPr>
           <w:bCs/>
@@ -13830,8 +13828,8 @@
         <w:keepNext w:val="0"/>
         <w:keepLines w:val="0"/>
       </w:pPr>
-      <w:bookmarkStart w:id="33" w:name="_AFMC_PGI_5301.602-2"/>
-      <w:bookmarkEnd w:id="33"/>
+      <w:bookmarkStart w:id="32" w:name="_AFMC_PGI_5301.602-2"/>
+      <w:bookmarkEnd w:id="32"/>
       <w:r>
         <w:rPr>
           <w:rFonts w:eastAsia="Times New Roman"/>
@@ -14016,8 +14014,8 @@
         </w:rPr>
         <w:t xml:space="preserve"> </w:t>
       </w:r>
-      <w:bookmarkStart w:id="34" w:name="_AFMC_PGI_5301.90"/>
-      <w:bookmarkEnd w:id="34"/>
+      <w:bookmarkStart w:id="33" w:name="_AFMC_PGI_5301.90"/>
+      <w:bookmarkEnd w:id="33"/>
     </w:p>
     <w:p>
       <w:pPr>
@@ -14028,8 +14026,8 @@
           <w:b w:val="0"/>
         </w:rPr>
       </w:pPr>
-      <w:bookmarkStart w:id="35" w:name="_AFMC_PGI_5301.90_1"/>
-      <w:bookmarkEnd w:id="35"/>
+      <w:bookmarkStart w:id="34" w:name="_AFMC_PGI_5301.90_1"/>
+      <w:bookmarkEnd w:id="34"/>
       <w:r>
         <w:t>AFMC PGI 5301.90</w:t>
       </w:r>
@@ -14142,8 +14140,8 @@
         <w:keepNext w:val="0"/>
         <w:keepLines w:val="0"/>
       </w:pPr>
-      <w:bookmarkStart w:id="36" w:name="afmc_9001"/>
-      <w:bookmarkEnd w:id="36"/>
+      <w:bookmarkStart w:id="35" w:name="afmc_9001"/>
+      <w:bookmarkEnd w:id="35"/>
       <w:r>
         <w:rPr>
           <w:bCs/>
@@ -15778,7 +15776,7 @@
           <w:bCs/>
         </w:rPr>
       </w:pPr>
-      <w:bookmarkStart w:id="37" w:name="_Toc337192123"/>
+      <w:bookmarkStart w:id="36" w:name="_Toc337192123"/>
       <w:r>
         <w:rPr>
           <w:bCs/>
@@ -15792,7 +15790,7 @@
         </w:rPr>
         <w:t xml:space="preserve">Clearance Approval </w:t>
       </w:r>
-      <w:bookmarkEnd w:id="37"/>
+      <w:bookmarkEnd w:id="36"/>
     </w:p>
     <w:p>
       <w:pPr>
@@ -16014,8 +16012,8 @@
                 <w:szCs w:val="20"/>
               </w:rPr>
             </w:pPr>
-            <w:bookmarkStart w:id="38" w:name="test4"/>
-            <w:bookmarkEnd w:id="38"/>
+            <w:bookmarkStart w:id="37" w:name="test4"/>
+            <w:bookmarkEnd w:id="37"/>
             <w:r>
               <w:rPr>
                 <w:b/>
@@ -16440,8 +16438,8 @@
                 <w:szCs w:val="20"/>
               </w:rPr>
             </w:pPr>
-            <w:bookmarkStart w:id="39" w:name="test6"/>
-            <w:bookmarkEnd w:id="39"/>
+            <w:bookmarkStart w:id="38" w:name="test6"/>
+            <w:bookmarkEnd w:id="38"/>
             <w:r>
               <w:rPr>
                 <w:color w:val="000000"/>
@@ -17327,8 +17325,8 @@
         <w:keepNext w:val="0"/>
         <w:keepLines w:val="0"/>
       </w:pPr>
-      <w:bookmarkStart w:id="40" w:name="_AFMC_PGI_5301.9001"/>
-      <w:bookmarkEnd w:id="40"/>
+      <w:bookmarkStart w:id="39" w:name="_AFMC_PGI_5301.9001"/>
+      <w:bookmarkEnd w:id="39"/>
       <w:r>
         <w:rPr>
           <w:bCs/>
@@ -17354,8 +17352,8 @@
         </w:rPr>
         <w:t>Policy, Thresholds, and Approvals</w:t>
       </w:r>
-      <w:bookmarkStart w:id="41" w:name="afmc_9001_i2"/>
-      <w:bookmarkEnd w:id="41"/>
+      <w:bookmarkStart w:id="40" w:name="afmc_9001_i2"/>
+      <w:bookmarkEnd w:id="40"/>
     </w:p>
     <w:p>
       <w:pPr>
@@ -17562,10 +17560,10 @@
         <w:keepNext w:val="0"/>
         <w:keepLines w:val="0"/>
       </w:pPr>
-      <w:bookmarkStart w:id="42" w:name="_AFMC_PGI_5301.9001-92"/>
-      <w:bookmarkStart w:id="43" w:name="_AFMC_PGI_5301.9001-92_1"/>
+      <w:bookmarkStart w:id="41" w:name="_AFMC_PGI_5301.9001-92"/>
+      <w:bookmarkStart w:id="42" w:name="_AFMC_PGI_5301.9001-92_1"/>
+      <w:bookmarkEnd w:id="41"/>
       <w:bookmarkEnd w:id="42"/>
-      <w:bookmarkEnd w:id="43"/>
       <w:r>
         <w:rPr>
           <w:bCs/>
@@ -17898,8 +17896,8 @@
         </w:rPr>
         <w:t>(viii) Solicitation amendments (non-administrative)</w:t>
       </w:r>
-      <w:bookmarkStart w:id="44" w:name="_AFMC_PGI_5301.9001-93"/>
-      <w:bookmarkEnd w:id="44"/>
+      <w:bookmarkStart w:id="43" w:name="_AFMC_PGI_5301.9001-93"/>
+      <w:bookmarkEnd w:id="43"/>
     </w:p>
     <w:p>
       <w:pPr>
@@ -18460,8 +18458,8 @@
         </w:rPr>
         <w:t xml:space="preserve">(5) Clearance briefing charts (if required by the CAA).  </w:t>
       </w:r>
-      <w:bookmarkStart w:id="45" w:name="_AFMC_PGI_5301.91"/>
-      <w:bookmarkEnd w:id="45"/>
+      <w:bookmarkStart w:id="44" w:name="_AFMC_PGI_5301.91"/>
+      <w:bookmarkEnd w:id="44"/>
     </w:p>
     <w:p>
       <w:pPr>
@@ -18469,8 +18467,8 @@
         <w:keepNext w:val="0"/>
         <w:keepLines w:val="0"/>
       </w:pPr>
-      <w:bookmarkStart w:id="46" w:name="_AFMC_PGI_5301.91_1"/>
-      <w:bookmarkEnd w:id="46"/>
+      <w:bookmarkStart w:id="45" w:name="_AFMC_PGI_5301.91_1"/>
+      <w:bookmarkEnd w:id="45"/>
       <w:r>
         <w:rPr>
           <w:bCs/>
@@ -18700,8 +18698,8 @@
       <w:r>
         <w:t>Federal Acquisition Regulations System</w:t>
       </w:r>
-      <w:bookmarkStart w:id="47" w:name="_SMC_PGI_5301.170"/>
-      <w:bookmarkEnd w:id="47"/>
+      <w:bookmarkStart w:id="46" w:name="_SMC_PGI_5301.170"/>
+      <w:bookmarkEnd w:id="46"/>
     </w:p>
     <w:p>
       <w:pPr>
@@ -18745,8 +18743,8 @@
         </w:rPr>
         <w:t xml:space="preserve">Transmittal of Peer Review Request and Applicable Documents. The contracting officer is responsible for submitting requests for Peer Review in accordance with the procedures in DFARS 201.170(a) and AFFARS 5301.170(a). For situational awareness, the contracting officer should copy the Pricing Reviewer, the Committee Reviewer and the COCO on the request for Peer Review. Documentation prepared for clearance review is ordinarily sufficient for the Peer Review. Prior to submitting Peer Review documentation to SAF/AQC and OUSD(A&amp;S)/DPC, obtain clearance review in accordance with the procedures in SMC PGI 5301.9001. The contracting officer should share the Peer Review comments and disposition with the Pricing Reviewer and Committee Reviewer to provide insight into Peer Review results and facilitate sharing of lessons learned.  </w:t>
       </w:r>
-      <w:bookmarkStart w:id="48" w:name="_SMC_PGI_5301.304"/>
-      <w:bookmarkEnd w:id="48"/>
+      <w:bookmarkStart w:id="47" w:name="_SMC_PGI_5301.304"/>
+      <w:bookmarkEnd w:id="47"/>
     </w:p>
     <w:p>
       <w:pPr>
@@ -18855,8 +18853,8 @@
         </w:rPr>
         <w:t xml:space="preserve">  </w:t>
       </w:r>
-      <w:bookmarkStart w:id="49" w:name="_SMC_PGI_5301.601(a)(i)(A)"/>
-      <w:bookmarkEnd w:id="49"/>
+      <w:bookmarkStart w:id="48" w:name="_SMC_PGI_5301.601(a)(i)(A)"/>
+      <w:bookmarkEnd w:id="48"/>
     </w:p>
     <w:p>
       <w:pPr>
@@ -18906,15 +18904,15 @@
         </w:rPr>
         <w:t>.</w:t>
       </w:r>
-      <w:bookmarkStart w:id="50" w:name="_SMC_PGI_5301.602-2"/>
+      <w:bookmarkStart w:id="49" w:name="_SMC_PGI_5301.602-2"/>
+      <w:bookmarkEnd w:id="49"/>
+    </w:p>
+    <w:p>
+      <w:pPr>
+        <w:pStyle w:val="Heading4"/>
+      </w:pPr>
+      <w:bookmarkStart w:id="50" w:name="_SMC_PGI_5301.602-2_1"/>
       <w:bookmarkEnd w:id="50"/>
-    </w:p>
-    <w:p>
-      <w:pPr>
-        <w:pStyle w:val="Heading4"/>
-      </w:pPr>
-      <w:bookmarkStart w:id="51" w:name="_SMC_PGI_5301.602-2_1"/>
-      <w:bookmarkEnd w:id="51"/>
       <w:r>
         <w:t xml:space="preserve">SMC </w:t>
       </w:r>
@@ -19639,8 +19637,8 @@
           <w:rFonts w:eastAsia="Calibri"/>
         </w:rPr>
       </w:pPr>
-      <w:bookmarkStart w:id="52" w:name="_SMC_PGI_5301.603_1"/>
-      <w:bookmarkEnd w:id="52"/>
+      <w:bookmarkStart w:id="51" w:name="_SMC_PGI_5301.603_1"/>
+      <w:bookmarkEnd w:id="51"/>
       <w:r>
         <w:rPr>
           <w:rFonts w:eastAsia="Calibri"/>
@@ -19781,66 +19779,66 @@
           <w:rFonts w:eastAsia="Calibri"/>
         </w:rPr>
       </w:pPr>
-      <w:bookmarkStart w:id="53" w:name="_SMC_PGI_5301.9000"/>
+      <w:bookmarkStart w:id="52" w:name="_SMC_PGI_5301.9000"/>
+      <w:bookmarkEnd w:id="52"/>
+      <w:r>
+        <w:rPr>
+          <w:rFonts w:eastAsia="Calibri"/>
+        </w:rPr>
+        <w:t xml:space="preserve">SMC PGI 5301.9000 </w:t>
+      </w:r>
+      <w:r>
+        <w:rPr>
+          <w:rFonts w:eastAsia="Calibri"/>
+        </w:rPr>
+        <w:t xml:space="preserve">  </w:t>
+      </w:r>
+      <w:r>
+        <w:rPr>
+          <w:rFonts w:eastAsia="Calibri"/>
+        </w:rPr>
+        <w:t>Scope and Definitions  </w:t>
+      </w:r>
+    </w:p>
+    <w:p>
+      <w:pPr>
+        <w:pStyle w:val="List1"/>
+        <w:rPr>
+          <w:rFonts w:eastAsia="Calibri"/>
+        </w:rPr>
+      </w:pPr>
+      <w:r>
+        <w:rPr>
+          <w:rFonts w:eastAsia="Calibri"/>
+        </w:rPr>
+        <w:t xml:space="preserve">(f) When the CAA is at the SCO or DAS(C)/ADAS(C) level, the clearance review is conducted by the Committee Reviewer, the Pricing Reviewer, and the Program Attorney.  When the CAA </w:t>
+      </w:r>
+      <w:r>
+        <w:rPr>
+          <w:rFonts w:eastAsia="Calibri"/>
+        </w:rPr>
+        <w:t xml:space="preserve">is </w:t>
+      </w:r>
+      <w:r>
+        <w:rPr>
+          <w:rFonts w:eastAsia="Calibri"/>
+        </w:rPr>
+        <w:t>at the COCO level or below, the COCO assign</w:t>
+      </w:r>
+      <w:r>
+        <w:rPr>
+          <w:rFonts w:eastAsia="Calibri"/>
+        </w:rPr>
+        <w:t>s</w:t>
+      </w:r>
+      <w:r>
+        <w:rPr>
+          <w:rFonts w:eastAsia="Calibri"/>
+        </w:rPr>
+        <w:t xml:space="preserve"> the Clearance Reviewer(s) as needed.  </w:t>
+      </w:r>
+      <w:bookmarkStart w:id="53" w:name="_SMC_PGI_5301.9001"/>
       <w:bookmarkEnd w:id="53"/>
-      <w:r>
-        <w:rPr>
-          <w:rFonts w:eastAsia="Calibri"/>
-        </w:rPr>
-        <w:t xml:space="preserve">SMC PGI 5301.9000 </w:t>
-      </w:r>
-      <w:r>
-        <w:rPr>
-          <w:rFonts w:eastAsia="Calibri"/>
-        </w:rPr>
-        <w:t xml:space="preserve">  </w:t>
-      </w:r>
-      <w:r>
-        <w:rPr>
-          <w:rFonts w:eastAsia="Calibri"/>
-        </w:rPr>
-        <w:t>Scope and Definitions  </w:t>
-      </w:r>
-    </w:p>
-    <w:p>
-      <w:pPr>
-        <w:pStyle w:val="List1"/>
-        <w:rPr>
-          <w:rFonts w:eastAsia="Calibri"/>
-        </w:rPr>
-      </w:pPr>
-      <w:r>
-        <w:rPr>
-          <w:rFonts w:eastAsia="Calibri"/>
-        </w:rPr>
-        <w:t xml:space="preserve">(f) When the CAA is at the SCO or DAS(C)/ADAS(C) level, the clearance review is conducted by the Committee Reviewer, the Pricing Reviewer, and the Program Attorney.  When the CAA </w:t>
-      </w:r>
-      <w:r>
-        <w:rPr>
-          <w:rFonts w:eastAsia="Calibri"/>
-        </w:rPr>
-        <w:t xml:space="preserve">is </w:t>
-      </w:r>
-      <w:r>
-        <w:rPr>
-          <w:rFonts w:eastAsia="Calibri"/>
-        </w:rPr>
-        <w:t>at the COCO level or below, the COCO assign</w:t>
-      </w:r>
-      <w:r>
-        <w:rPr>
-          <w:rFonts w:eastAsia="Calibri"/>
-        </w:rPr>
-        <w:t>s</w:t>
-      </w:r>
-      <w:r>
-        <w:rPr>
-          <w:rFonts w:eastAsia="Calibri"/>
-        </w:rPr>
-        <w:t xml:space="preserve"> the Clearance Reviewer(s) as needed.  </w:t>
-      </w:r>
-      <w:bookmarkStart w:id="54" w:name="_SMC_PGI_5301.9001"/>
-      <w:bookmarkEnd w:id="54"/>
     </w:p>
     <w:p>
       <w:pPr>
@@ -20429,10 +20427,10 @@
           <w:rFonts w:eastAsia="Calibri"/>
         </w:rPr>
       </w:pPr>
-      <w:bookmarkStart w:id="55" w:name="smc_91"/>
-      <w:bookmarkStart w:id="56" w:name="_SMC_PGI_5301.91"/>
+      <w:bookmarkStart w:id="54" w:name="smc_91"/>
+      <w:bookmarkStart w:id="55" w:name="_SMC_PGI_5301.91"/>
+      <w:bookmarkEnd w:id="54"/>
       <w:bookmarkEnd w:id="55"/>
-      <w:bookmarkEnd w:id="56"/>
       <w:r>
         <w:rPr>
           <w:rFonts w:eastAsia="Calibri"/>
@@ -20467,8 +20465,8 @@
           <w:rFonts w:eastAsia="Calibri"/>
         </w:rPr>
       </w:pPr>
-      <w:bookmarkStart w:id="57" w:name="_SMC_PGI_5301.9103"/>
-      <w:bookmarkEnd w:id="57"/>
+      <w:bookmarkStart w:id="56" w:name="_SMC_PGI_5301.9103"/>
+      <w:bookmarkEnd w:id="56"/>
       <w:r>
         <w:rPr>
           <w:rFonts w:eastAsia="Calibri"/>
@@ -20968,8 +20966,8 @@
       <w:r>
         <w:t>Federal Acquisition Regulations System</w:t>
       </w:r>
-      <w:bookmarkStart w:id="58" w:name="_USAFA_PGI_5301.601(a)(i)(A)"/>
-      <w:bookmarkEnd w:id="58"/>
+      <w:bookmarkStart w:id="57" w:name="_USAFA_PGI_5301.601(a)(i)(A)"/>
+      <w:bookmarkEnd w:id="57"/>
     </w:p>
     <w:p>
       <w:pPr>
@@ -21074,8 +21072,8 @@
         </w:rPr>
         <w:t>.</w:t>
       </w:r>
-      <w:bookmarkStart w:id="59" w:name="_USAFA_PGI_5301.603-1"/>
-      <w:bookmarkEnd w:id="59"/>
+      <w:bookmarkStart w:id="58" w:name="_USAFA_PGI_5301.603-1"/>
+      <w:bookmarkEnd w:id="58"/>
     </w:p>
     <w:p>
       <w:pPr>
@@ -21086,43 +21084,43 @@
           <w:rFonts w:eastAsia="Calibri"/>
         </w:rPr>
       </w:pPr>
-      <w:bookmarkStart w:id="60" w:name="_USAFA_PGI_5301.603-1_1"/>
+      <w:bookmarkStart w:id="59" w:name="_USAFA_PGI_5301.603-1_1"/>
+      <w:bookmarkEnd w:id="59"/>
+      <w:r>
+        <w:rPr>
+          <w:rFonts w:eastAsia="Calibri"/>
+        </w:rPr>
+        <w:t xml:space="preserve">USAFA PGI 5301.603-1 </w:t>
+      </w:r>
+      <w:r>
+        <w:rPr>
+          <w:rFonts w:eastAsia="Calibri"/>
+        </w:rPr>
+        <w:t xml:space="preserve"> </w:t>
+      </w:r>
+      <w:r>
+        <w:rPr>
+          <w:rFonts w:eastAsia="Calibri"/>
+        </w:rPr>
+        <w:t xml:space="preserve"> General</w:t>
+      </w:r>
+    </w:p>
+    <w:p>
+      <w:pPr>
+        <w:rPr>
+          <w:rFonts w:eastAsia="Calibri"/>
+          <w:szCs w:val="24"/>
+        </w:rPr>
+      </w:pPr>
+      <w:r>
+        <w:rPr>
+          <w:rFonts w:eastAsia="Calibri"/>
+          <w:szCs w:val="24"/>
+        </w:rPr>
+        <w:t xml:space="preserve">The USAFA SCO delegates the authority to issue and terminate limited contracting officer and grants officer warrants of less than $5M to the COCO. </w:t>
+      </w:r>
+      <w:bookmarkStart w:id="60" w:name="_USAFA_PGI_5301.90"/>
       <w:bookmarkEnd w:id="60"/>
-      <w:r>
-        <w:rPr>
-          <w:rFonts w:eastAsia="Calibri"/>
-        </w:rPr>
-        <w:t xml:space="preserve">USAFA PGI 5301.603-1 </w:t>
-      </w:r>
-      <w:r>
-        <w:rPr>
-          <w:rFonts w:eastAsia="Calibri"/>
-        </w:rPr>
-        <w:t xml:space="preserve"> </w:t>
-      </w:r>
-      <w:r>
-        <w:rPr>
-          <w:rFonts w:eastAsia="Calibri"/>
-        </w:rPr>
-        <w:t xml:space="preserve"> General</w:t>
-      </w:r>
-    </w:p>
-    <w:p>
-      <w:pPr>
-        <w:rPr>
-          <w:rFonts w:eastAsia="Calibri"/>
-          <w:szCs w:val="24"/>
-        </w:rPr>
-      </w:pPr>
-      <w:r>
-        <w:rPr>
-          <w:rFonts w:eastAsia="Calibri"/>
-          <w:szCs w:val="24"/>
-        </w:rPr>
-        <w:t xml:space="preserve">The USAFA SCO delegates the authority to issue and terminate limited contracting officer and grants officer warrants of less than $5M to the COCO. </w:t>
-      </w:r>
-      <w:bookmarkStart w:id="61" w:name="_USAFA_PGI_5301.90"/>
-      <w:bookmarkEnd w:id="61"/>
     </w:p>
     <w:p>
       <w:pPr>
@@ -21133,8 +21131,8 @@
           <w:rFonts w:eastAsia="Calibri"/>
         </w:rPr>
       </w:pPr>
-      <w:bookmarkStart w:id="62" w:name="_USAFA_PGI_5301.90_1"/>
-      <w:bookmarkEnd w:id="62"/>
+      <w:bookmarkStart w:id="61" w:name="_USAFA_PGI_5301.90_1"/>
+      <w:bookmarkEnd w:id="61"/>
       <w:r>
         <w:rPr>
           <w:rFonts w:eastAsia="Calibri"/>
@@ -21189,8 +21187,8 @@
         </w:rPr>
         <w:t>.</w:t>
       </w:r>
-      <w:bookmarkStart w:id="63" w:name="_USAFA_PGI_5301.9102(a)"/>
-      <w:bookmarkEnd w:id="63"/>
+      <w:bookmarkStart w:id="62" w:name="_USAFA_PGI_5301.9102(a)"/>
+      <w:bookmarkEnd w:id="62"/>
     </w:p>
     <w:p>
       <w:pPr>
@@ -21202,8 +21200,8 @@
           <w:b w:val="0"/>
         </w:rPr>
       </w:pPr>
-      <w:bookmarkStart w:id="64" w:name="_USAFA_PGI_5301.9102(a)_1"/>
-      <w:bookmarkEnd w:id="64"/>
+      <w:bookmarkStart w:id="63" w:name="_USAFA_PGI_5301.9102(a)_1"/>
+      <w:bookmarkEnd w:id="63"/>
       <w:r>
         <w:rPr>
           <w:rFonts w:eastAsia="Calibri"/>
@@ -21274,7 +21272,7 @@
 </file>
 
 <file path=word/endnotes.xml><?xml version="1.0" encoding="utf-8"?>
-<w:endnotes xmlns:wpc="http://schemas.microsoft.com/office/word/2010/wordprocessingCanvas" xmlns:cx="http://schemas.microsoft.com/office/drawing/2014/chartex" xmlns:cx1="http://schemas.microsoft.com/office/drawing/2015/9/8/chartex" xmlns:mc="http://schemas.openxmlformats.org/markup-compatibility/2006" xmlns:o="urn:schemas-microsoft-com:office:office" xmlns:r="http://schemas.openxmlformats.org/officeDocument/2006/relationships" xmlns:m="http://schemas.openxmlformats.org/officeDocument/2006/math" xmlns:v="urn:schemas-microsoft-com:vml" xmlns:wp14="http://schemas.microsoft.com/office/word/2010/wordprocessingDrawing" xmlns:wp="http://schemas.openxmlformats.org/drawingml/2006/wordprocessingDrawing" xmlns:w10="urn:schemas-microsoft-com:office:word" xmlns:w="http://schemas.openxmlformats.org/wordprocessingml/2006/main" xmlns:w14="http://schemas.microsoft.com/office/word/2010/wordml" xmlns:w15="http://schemas.microsoft.com/office/word/2012/wordml" xmlns:w16se="http://schemas.microsoft.com/office/word/2015/wordml/symex" xmlns:wpg="http://schemas.microsoft.com/office/word/2010/wordprocessingGroup" xmlns:wpi="http://schemas.microsoft.com/office/word/2010/wordprocessingInk" xmlns:wne="http://schemas.microsoft.com/office/word/2006/wordml" xmlns:wps="http://schemas.microsoft.com/office/word/2010/wordprocessingShape" mc:Ignorable="w14 w15 w16se wp14">
+<w:endnotes xmlns:wpc="http://schemas.microsoft.com/office/word/2010/wordprocessingCanvas" xmlns:cx="http://schemas.microsoft.com/office/drawing/2014/chartex" xmlns:cx1="http://schemas.microsoft.com/office/drawing/2015/9/8/chartex" xmlns:cx2="http://schemas.microsoft.com/office/drawing/2015/10/21/chartex" xmlns:cx3="http://schemas.microsoft.com/office/drawing/2016/5/9/chartex" xmlns:cx4="http://schemas.microsoft.com/office/drawing/2016/5/10/chartex" xmlns:cx5="http://schemas.microsoft.com/office/drawing/2016/5/11/chartex" xmlns:cx6="http://schemas.microsoft.com/office/drawing/2016/5/12/chartex" xmlns:cx7="http://schemas.microsoft.com/office/drawing/2016/5/13/chartex" xmlns:cx8="http://schemas.microsoft.com/office/drawing/2016/5/14/chartex" xmlns:mc="http://schemas.openxmlformats.org/markup-compatibility/2006" xmlns:aink="http://schemas.microsoft.com/office/drawing/2016/ink" xmlns:am3d="http://schemas.microsoft.com/office/drawing/2017/model3d" xmlns:o="urn:schemas-microsoft-com:office:office" xmlns:r="http://schemas.openxmlformats.org/officeDocument/2006/relationships" xmlns:m="http://schemas.openxmlformats.org/officeDocument/2006/math" xmlns:v="urn:schemas-microsoft-com:vml" xmlns:wp14="http://schemas.microsoft.com/office/word/2010/wordprocessingDrawing" xmlns:wp="http://schemas.openxmlformats.org/drawingml/2006/wordprocessingDrawing" xmlns:w10="urn:schemas-microsoft-com:office:word" xmlns:w="http://schemas.openxmlformats.org/wordprocessingml/2006/main" xmlns:w14="http://schemas.microsoft.com/office/word/2010/wordml" xmlns:w15="http://schemas.microsoft.com/office/word/2012/wordml" xmlns:w16cex="http://schemas.microsoft.com/office/word/2018/wordml/cex" xmlns:w16cid="http://schemas.microsoft.com/office/word/2016/wordml/cid" xmlns:w16="http://schemas.microsoft.com/office/word/2018/wordml" xmlns:w16se="http://schemas.microsoft.com/office/word/2015/wordml/symex" xmlns:wpg="http://schemas.microsoft.com/office/word/2010/wordprocessingGroup" xmlns:wpi="http://schemas.microsoft.com/office/word/2010/wordprocessingInk" xmlns:wne="http://schemas.microsoft.com/office/word/2006/wordml" xmlns:wps="http://schemas.microsoft.com/office/word/2010/wordprocessingShape" mc:Ignorable="w14 w15 w16se w16cid w16 w16cex wp14">
   <w:endnote w:type="separator" w:id="-1">
     <w:p>
       <w:r>
@@ -21293,7 +21291,7 @@
 </file>
 
 <file path=word/footnotes.xml><?xml version="1.0" encoding="utf-8"?>
-<w:footnotes xmlns:wpc="http://schemas.microsoft.com/office/word/2010/wordprocessingCanvas" xmlns:cx="http://schemas.microsoft.com/office/drawing/2014/chartex" xmlns:cx1="http://schemas.microsoft.com/office/drawing/2015/9/8/chartex" xmlns:mc="http://schemas.openxmlformats.org/markup-compatibility/2006" xmlns:o="urn:schemas-microsoft-com:office:office" xmlns:r="http://schemas.openxmlformats.org/officeDocument/2006/relationships" xmlns:m="http://schemas.openxmlformats.org/officeDocument/2006/math" xmlns:v="urn:schemas-microsoft-com:vml" xmlns:wp14="http://schemas.microsoft.com/office/word/2010/wordprocessingDrawing" xmlns:wp="http://schemas.openxmlformats.org/drawingml/2006/wordprocessingDrawing" xmlns:w10="urn:schemas-microsoft-com:office:word" xmlns:w="http://schemas.openxmlformats.org/wordprocessingml/2006/main" xmlns:w14="http://schemas.microsoft.com/office/word/2010/wordml" xmlns:w15="http://schemas.microsoft.com/office/word/2012/wordml" xmlns:w16se="http://schemas.microsoft.com/office/word/2015/wordml/symex" xmlns:wpg="http://schemas.microsoft.com/office/word/2010/wordprocessingGroup" xmlns:wpi="http://schemas.microsoft.com/office/word/2010/wordprocessingInk" xmlns:wne="http://schemas.microsoft.com/office/word/2006/wordml" xmlns:wps="http://schemas.microsoft.com/office/word/2010/wordprocessingShape" mc:Ignorable="w14 w15 w16se wp14">
+<w:footnotes xmlns:wpc="http://schemas.microsoft.com/office/word/2010/wordprocessingCanvas" xmlns:cx="http://schemas.microsoft.com/office/drawing/2014/chartex" xmlns:cx1="http://schemas.microsoft.com/office/drawing/2015/9/8/chartex" xmlns:cx2="http://schemas.microsoft.com/office/drawing/2015/10/21/chartex" xmlns:cx3="http://schemas.microsoft.com/office/drawing/2016/5/9/chartex" xmlns:cx4="http://schemas.microsoft.com/office/drawing/2016/5/10/chartex" xmlns:cx5="http://schemas.microsoft.com/office/drawing/2016/5/11/chartex" xmlns:cx6="http://schemas.microsoft.com/office/drawing/2016/5/12/chartex" xmlns:cx7="http://schemas.microsoft.com/office/drawing/2016/5/13/chartex" xmlns:cx8="http://schemas.microsoft.com/office/drawing/2016/5/14/chartex" xmlns:mc="http://schemas.openxmlformats.org/markup-compatibility/2006" xmlns:aink="http://schemas.microsoft.com/office/drawing/2016/ink" xmlns:am3d="http://schemas.microsoft.com/office/drawing/2017/model3d" xmlns:o="urn:schemas-microsoft-com:office:office" xmlns:r="http://schemas.openxmlformats.org/officeDocument/2006/relationships" xmlns:m="http://schemas.openxmlformats.org/officeDocument/2006/math" xmlns:v="urn:schemas-microsoft-com:vml" xmlns:wp14="http://schemas.microsoft.com/office/word/2010/wordprocessingDrawing" xmlns:wp="http://schemas.openxmlformats.org/drawingml/2006/wordprocessingDrawing" xmlns:w10="urn:schemas-microsoft-com:office:word" xmlns:w="http://schemas.openxmlformats.org/wordprocessingml/2006/main" xmlns:w14="http://schemas.microsoft.com/office/word/2010/wordml" xmlns:w15="http://schemas.microsoft.com/office/word/2012/wordml" xmlns:w16cex="http://schemas.microsoft.com/office/word/2018/wordml/cex" xmlns:w16cid="http://schemas.microsoft.com/office/word/2016/wordml/cid" xmlns:w16="http://schemas.microsoft.com/office/word/2018/wordml" xmlns:w16se="http://schemas.microsoft.com/office/word/2015/wordml/symex" xmlns:wpg="http://schemas.microsoft.com/office/word/2010/wordprocessingGroup" xmlns:wpi="http://schemas.microsoft.com/office/word/2010/wordprocessingInk" xmlns:wne="http://schemas.microsoft.com/office/word/2006/wordml" xmlns:wps="http://schemas.microsoft.com/office/word/2010/wordprocessingShape" mc:Ignorable="w14 w15 w16se w16cid w16 w16cex wp14">
   <w:footnote w:type="separator" w:id="-1">
     <w:p>
       <w:r>
@@ -21312,7 +21310,7 @@
 </file>
 
 <file path=word/numbering.xml><?xml version="1.0" encoding="utf-8"?>
-<w:numbering xmlns:wpc="http://schemas.microsoft.com/office/word/2010/wordprocessingCanvas" xmlns:cx="http://schemas.microsoft.com/office/drawing/2014/chartex" xmlns:cx1="http://schemas.microsoft.com/office/drawing/2015/9/8/chartex" xmlns:mc="http://schemas.openxmlformats.org/markup-compatibility/2006" xmlns:o="urn:schemas-microsoft-com:office:office" xmlns:r="http://schemas.openxmlformats.org/officeDocument/2006/relationships" xmlns:m="http://schemas.openxmlformats.org/officeDocument/2006/math" xmlns:v="urn:schemas-microsoft-com:vml" xmlns:wp14="http://schemas.microsoft.com/office/word/2010/wordprocessingDrawing" xmlns:wp="http://schemas.openxmlformats.org/drawingml/2006/wordprocessingDrawing" xmlns:w10="urn:schemas-microsoft-com:office:word" xmlns:w="http://schemas.openxmlformats.org/wordprocessingml/2006/main" xmlns:w14="http://schemas.microsoft.com/office/word/2010/wordml" xmlns:w15="http://schemas.microsoft.com/office/word/2012/wordml" xmlns:w16se="http://schemas.microsoft.com/office/word/2015/wordml/symex" xmlns:wpg="http://schemas.microsoft.com/office/word/2010/wordprocessingGroup" xmlns:wpi="http://schemas.microsoft.com/office/word/2010/wordprocessingInk" xmlns:wne="http://schemas.microsoft.com/office/word/2006/wordml" xmlns:wps="http://schemas.microsoft.com/office/word/2010/wordprocessingShape" mc:Ignorable="w14 w15 w16se wp14">
+<w:numbering xmlns:wpc="http://schemas.microsoft.com/office/word/2010/wordprocessingCanvas" xmlns:cx="http://schemas.microsoft.com/office/drawing/2014/chartex" xmlns:cx1="http://schemas.microsoft.com/office/drawing/2015/9/8/chartex" xmlns:cx2="http://schemas.microsoft.com/office/drawing/2015/10/21/chartex" xmlns:cx3="http://schemas.microsoft.com/office/drawing/2016/5/9/chartex" xmlns:cx4="http://schemas.microsoft.com/office/drawing/2016/5/10/chartex" xmlns:cx5="http://schemas.microsoft.com/office/drawing/2016/5/11/chartex" xmlns:cx6="http://schemas.microsoft.com/office/drawing/2016/5/12/chartex" xmlns:cx7="http://schemas.microsoft.com/office/drawing/2016/5/13/chartex" xmlns:cx8="http://schemas.microsoft.com/office/drawing/2016/5/14/chartex" xmlns:mc="http://schemas.openxmlformats.org/markup-compatibility/2006" xmlns:aink="http://schemas.microsoft.com/office/drawing/2016/ink" xmlns:am3d="http://schemas.microsoft.com/office/drawing/2017/model3d" xmlns:o="urn:schemas-microsoft-com:office:office" xmlns:r="http://schemas.openxmlformats.org/officeDocument/2006/relationships" xmlns:m="http://schemas.openxmlformats.org/officeDocument/2006/math" xmlns:v="urn:schemas-microsoft-com:vml" xmlns:wp14="http://schemas.microsoft.com/office/word/2010/wordprocessingDrawing" xmlns:wp="http://schemas.openxmlformats.org/drawingml/2006/wordprocessingDrawing" xmlns:w10="urn:schemas-microsoft-com:office:word" xmlns:w="http://schemas.openxmlformats.org/wordprocessingml/2006/main" xmlns:w14="http://schemas.microsoft.com/office/word/2010/wordml" xmlns:w15="http://schemas.microsoft.com/office/word/2012/wordml" xmlns:w16cex="http://schemas.microsoft.com/office/word/2018/wordml/cex" xmlns:w16cid="http://schemas.microsoft.com/office/word/2016/wordml/cid" xmlns:w16="http://schemas.microsoft.com/office/word/2018/wordml" xmlns:w16se="http://schemas.microsoft.com/office/word/2015/wordml/symex" xmlns:wpg="http://schemas.microsoft.com/office/word/2010/wordprocessingGroup" xmlns:wpi="http://schemas.microsoft.com/office/word/2010/wordprocessingInk" xmlns:wne="http://schemas.microsoft.com/office/word/2006/wordml" xmlns:wps="http://schemas.microsoft.com/office/word/2010/wordprocessingShape" mc:Ignorable="w14 w15 w16se w16cid w16 w16cex wp14">
   <w:abstractNum w:abstractNumId="0" w15:restartNumberingAfterBreak="0">
     <w:nsid w:val="FFFFFF7C"/>
     <w:multiLevelType w:val="singleLevel"/>
@@ -22942,7 +22940,7 @@
 </file>
 
 <file path=word/styles.xml><?xml version="1.0" encoding="utf-8"?>
-<w:styles xmlns:mc="http://schemas.openxmlformats.org/markup-compatibility/2006" xmlns:r="http://schemas.openxmlformats.org/officeDocument/2006/relationships" xmlns:w="http://schemas.openxmlformats.org/wordprocessingml/2006/main" xmlns:w14="http://schemas.microsoft.com/office/word/2010/wordml" xmlns:w15="http://schemas.microsoft.com/office/word/2012/wordml" xmlns:w16se="http://schemas.microsoft.com/office/word/2015/wordml/symex" mc:Ignorable="w14 w15 w16se">
+<w:styles xmlns:mc="http://schemas.openxmlformats.org/markup-compatibility/2006" xmlns:r="http://schemas.openxmlformats.org/officeDocument/2006/relationships" xmlns:w="http://schemas.openxmlformats.org/wordprocessingml/2006/main" xmlns:w14="http://schemas.microsoft.com/office/word/2010/wordml" xmlns:w15="http://schemas.microsoft.com/office/word/2012/wordml" xmlns:w16cex="http://schemas.microsoft.com/office/word/2018/wordml/cex" xmlns:w16cid="http://schemas.microsoft.com/office/word/2016/wordml/cid" xmlns:w16="http://schemas.microsoft.com/office/word/2018/wordml" xmlns:w16se="http://schemas.microsoft.com/office/word/2015/wordml/symex" mc:Ignorable="w14 w15 w16se w16cid w16 w16cex">
   <w:docDefaults>
     <w:rPrDefault>
       <w:rPr>
@@ -22958,7 +22956,7 @@
       </w:pPr>
     </w:pPrDefault>
   </w:docDefaults>
-  <w:latentStyles w:defLockedState="0" w:defUIPriority="99" w:defSemiHidden="0" w:defUnhideWhenUsed="0" w:defQFormat="0" w:count="371">
+  <w:latentStyles w:defLockedState="0" w:defUIPriority="99" w:defSemiHidden="0" w:defUnhideWhenUsed="0" w:defQFormat="0" w:count="376">
     <w:lsdException w:name="Normal" w:uiPriority="0" w:qFormat="1"/>
     <w:lsdException w:name="heading 1" w:uiPriority="9" w:qFormat="1"/>
     <w:lsdException w:name="heading 2" w:semiHidden="1" w:uiPriority="9" w:unhideWhenUsed="1" w:qFormat="1"/>
@@ -23064,7 +23062,6 @@
     <w:lsdException w:name="HTML Sample" w:semiHidden="1" w:unhideWhenUsed="1"/>
     <w:lsdException w:name="HTML Typewriter" w:semiHidden="1" w:unhideWhenUsed="1"/>
     <w:lsdException w:name="HTML Variable" w:semiHidden="1" w:unhideWhenUsed="1"/>
-    <w:lsdException w:name="Normal Table" w:semiHidden="1" w:unhideWhenUsed="1"/>
     <w:lsdException w:name="annotation subject" w:semiHidden="1" w:unhideWhenUsed="1"/>
     <w:lsdException w:name="No List" w:semiHidden="1" w:unhideWhenUsed="1"/>
     <w:lsdException w:name="Outline List 1" w:semiHidden="1" w:unhideWhenUsed="1"/>
@@ -23107,11 +23104,8 @@
     <w:lsdException w:name="Table Contemporary" w:semiHidden="1" w:unhideWhenUsed="1"/>
     <w:lsdException w:name="Table Elegant" w:semiHidden="1" w:unhideWhenUsed="1"/>
     <w:lsdException w:name="Table Professional" w:semiHidden="1" w:unhideWhenUsed="1"/>
-    <w:lsdException w:name="Table Subtle 1" w:semiHidden="1" w:unhideWhenUsed="1"/>
     <w:lsdException w:name="Table Subtle 2" w:semiHidden="1" w:unhideWhenUsed="1"/>
     <w:lsdException w:name="Table Web 1" w:semiHidden="1" w:unhideWhenUsed="1"/>
-    <w:lsdException w:name="Table Web 2" w:semiHidden="1" w:unhideWhenUsed="1"/>
-    <w:lsdException w:name="Table Web 3" w:semiHidden="1" w:unhideWhenUsed="1"/>
     <w:lsdException w:name="Balloon Text" w:semiHidden="1" w:unhideWhenUsed="1"/>
     <w:lsdException w:name="Table Grid" w:uiPriority="39"/>
     <w:lsdException w:name="Table Theme" w:semiHidden="1" w:unhideWhenUsed="1"/>
@@ -23330,6 +23324,11 @@
     <w:lsdException w:name="List Table 5 Dark Accent 6" w:uiPriority="50"/>
     <w:lsdException w:name="List Table 6 Colorful Accent 6" w:uiPriority="51"/>
     <w:lsdException w:name="List Table 7 Colorful Accent 6" w:uiPriority="52"/>
+    <w:lsdException w:name="Mention" w:semiHidden="1" w:unhideWhenUsed="1"/>
+    <w:lsdException w:name="Smart Hyperlink" w:semiHidden="1" w:unhideWhenUsed="1"/>
+    <w:lsdException w:name="Hashtag" w:semiHidden="1" w:unhideWhenUsed="1"/>
+    <w:lsdException w:name="Unresolved Mention" w:semiHidden="1" w:unhideWhenUsed="1"/>
+    <w:lsdException w:name="Smart Link" w:semiHidden="1" w:unhideWhenUsed="1"/>
   </w:latentStyles>
   <w:style w:type="paragraph" w:default="1" w:styleId="Normal">
     <w:name w:val="Normal"/>
@@ -24798,21 +24797,12 @@
 </file>
 
 <file path=customXml/item1.xml><?xml version="1.0" encoding="utf-8"?>
-<?mso-contentType ?>
-<FormTemplates xmlns="http://schemas.microsoft.com/sharepoint/v3/contenttype/forms">
-  <Display>DocumentLibraryForm</Display>
-  <Edit>DocumentLibraryForm</Edit>
-  <New>DocumentLibraryForm</New>
-</FormTemplates>
-</file>
-
-<file path=customXml/item2.xml><?xml version="1.0" encoding="utf-8"?>
 <p:properties xmlns:p="http://schemas.microsoft.com/office/2006/metadata/properties" xmlns:xsi="http://www.w3.org/2001/XMLSchema-instance" xmlns:pc="http://schemas.microsoft.com/office/infopath/2007/PartnerControls">
   <documentManagement/>
 </p:properties>
 </file>
 
-<file path=customXml/item3.xml><?xml version="1.0" encoding="utf-8"?>
+<file path=customXml/item2.xml><?xml version="1.0" encoding="utf-8"?>
 <ct:contentTypeSchema xmlns:ct="http://schemas.microsoft.com/office/2006/metadata/contentType" xmlns:ma="http://schemas.microsoft.com/office/2006/metadata/properties/metaAttributes" ct:_="" ma:_="" ma:contentTypeName="Document" ma:contentTypeID="0x0101000621F81D853A1A47817F8198A8130CCF" ma:contentTypeVersion="4" ma:contentTypeDescription="Create a new document." ma:contentTypeScope="" ma:versionID="215d6156fb429bf28cda6676cb7cabd4">
   <xsd:schema xmlns:xsd="http://www.w3.org/2001/XMLSchema" xmlns:xs="http://www.w3.org/2001/XMLSchema" xmlns:p="http://schemas.microsoft.com/office/2006/metadata/properties" targetNamespace="http://schemas.microsoft.com/office/2006/metadata/properties" ma:root="true" ma:fieldsID="1dab2e3c9ece9446628f55e6a105fe53">
     <xsd:element name="properties">
@@ -24926,19 +24916,20 @@
 </ct:contentTypeSchema>
 </file>
 
+<file path=customXml/item3.xml><?xml version="1.0" encoding="utf-8"?>
+<?mso-contentType ?>
+<FormTemplates xmlns="http://schemas.microsoft.com/sharepoint/v3/contenttype/forms">
+  <Display>DocumentLibraryForm</Display>
+  <Edit>DocumentLibraryForm</Edit>
+  <New>DocumentLibraryForm</New>
+</FormTemplates>
+</file>
+
 <file path=customXml/item4.xml><?xml version="1.0" encoding="utf-8"?>
 <b:Sources xmlns:b="http://schemas.openxmlformats.org/officeDocument/2006/bibliography" xmlns="http://schemas.openxmlformats.org/officeDocument/2006/bibliography" SelectedStyle="\APASixthEditionOfficeOnline.xsl" StyleName="APA" Version="6"/>
 </file>
 
 <file path=customXml/itemProps1.xml><?xml version="1.0" encoding="utf-8"?>
-<ds:datastoreItem xmlns:ds="http://schemas.openxmlformats.org/officeDocument/2006/customXml" ds:itemID="{8E55E9DC-7099-4461-A76D-D577D68A77C0}">
-  <ds:schemaRefs>
-    <ds:schemaRef ds:uri="http://schemas.microsoft.com/sharepoint/v3/contenttype/forms"/>
-  </ds:schemaRefs>
-</ds:datastoreItem>
-</file>
-
-<file path=customXml/itemProps2.xml><?xml version="1.0" encoding="utf-8"?>
 <ds:datastoreItem xmlns:ds="http://schemas.openxmlformats.org/officeDocument/2006/customXml" ds:itemID="{A723500B-8A8D-4F4D-BD55-ACDB067B8F14}">
   <ds:schemaRefs>
     <ds:schemaRef ds:uri="http://schemas.microsoft.com/office/2006/metadata/properties"/>
@@ -24947,7 +24938,7 @@
 </ds:datastoreItem>
 </file>
 
-<file path=customXml/itemProps3.xml><?xml version="1.0" encoding="utf-8"?>
+<file path=customXml/itemProps2.xml><?xml version="1.0" encoding="utf-8"?>
 <ds:datastoreItem xmlns:ds="http://schemas.openxmlformats.org/officeDocument/2006/customXml" ds:itemID="{2824E2F4-03DC-486C-A464-0B11EEDCA188}">
   <ds:schemaRefs>
     <ds:schemaRef ds:uri="http://schemas.microsoft.com/office/2006/metadata/contentType"/>
@@ -24963,6 +24954,14 @@
 </ds:datastoreItem>
 </file>
 
+<file path=customXml/itemProps3.xml><?xml version="1.0" encoding="utf-8"?>
+<ds:datastoreItem xmlns:ds="http://schemas.openxmlformats.org/officeDocument/2006/customXml" ds:itemID="{8E55E9DC-7099-4461-A76D-D577D68A77C0}">
+  <ds:schemaRefs>
+    <ds:schemaRef ds:uri="http://schemas.microsoft.com/sharepoint/v3/contenttype/forms"/>
+  </ds:schemaRefs>
+</ds:datastoreItem>
+</file>
+
 <file path=customXml/itemProps4.xml><?xml version="1.0" encoding="utf-8"?>
 <ds:datastoreItem xmlns:ds="http://schemas.openxmlformats.org/officeDocument/2006/customXml" ds:itemID="{C26FE4BF-0FDE-438B-88C9-AFF22F29D17A}">
   <ds:schemaRefs>

</xml_diff>

<commit_message>
modded the pgi5301 file to include a TOC link not in the source from AF
</commit_message>
<xml_diff>
--- a/AFFARS/DEVELOPMENT/pgi_5301.docx
+++ b/AFFARS/DEVELOPMENT/pgi_5301.docx
@@ -1765,6 +1765,78 @@
                 <w:sz w:val="20"/>
               </w:rPr>
               <w:t>Selection</w:t>
+            </w:r>
+          </w:p>
+        </w:tc>
+      </w:tr>
+      <w:tr>
+        <w:trPr>
+          <w:trHeight w:val="432"/>
+          <w:jc w:val="center"/>
+        </w:trPr>
+        <w:tc>
+          <w:tcPr>
+            <w:tcW w:w="2549" w:type="dxa"/>
+            <w:vAlign w:val="center"/>
+          </w:tcPr>
+          <w:p>
+            <w:pPr>
+              <w:rPr>
+                <w:sz w:val="20"/>
+              </w:rPr>
+            </w:pPr>
+            <w:hyperlink w:anchor="_AFMC_PGI_5301.603-90" w:history="1">
+              <w:r>
+                <w:rPr>
+                  <w:rStyle w:val="Hyperlink"/>
+                  <w:sz w:val="20"/>
+                  <w:szCs w:val="24"/>
+                </w:rPr>
+                <w:t>PGI  5301.603-90</w:t>
+              </w:r>
+            </w:hyperlink>
+          </w:p>
+        </w:tc>
+        <w:tc>
+          <w:tcPr>
+            <w:tcW w:w="1426" w:type="dxa"/>
+            <w:vAlign w:val="center"/>
+          </w:tcPr>
+          <w:p>
+            <w:pPr>
+              <w:jc w:val="center"/>
+              <w:rPr>
+                <w:rFonts w:cstheme="minorHAnsi"/>
+                <w:sz w:val="20"/>
+              </w:rPr>
+            </w:pPr>
+            <w:r>
+              <w:rPr>
+                <w:sz w:val="20"/>
+                <w:szCs w:val="24"/>
+              </w:rPr>
+              <w:t>AFMC</w:t>
+            </w:r>
+          </w:p>
+        </w:tc>
+        <w:tc>
+          <w:tcPr>
+            <w:tcW w:w="6106" w:type="dxa"/>
+            <w:vAlign w:val="center"/>
+          </w:tcPr>
+          <w:p>
+            <w:pPr>
+              <w:rPr>
+                <w:rFonts w:cstheme="minorHAnsi"/>
+                <w:sz w:val="20"/>
+              </w:rPr>
+            </w:pPr>
+            <w:r>
+              <w:rPr>
+                <w:sz w:val="20"/>
+                <w:szCs w:val="24"/>
+              </w:rPr>
+              <w:t>Selection, Appointment,  and Termination of Appointment of COs</w:t>
             </w:r>
           </w:p>
         </w:tc>
@@ -6023,7 +6095,17 @@
         <w:t xml:space="preserve">For Operational programs, </w:t>
       </w:r>
       <w:r>
-        <w:t>the AFDW SCO establishes the below approval thresholds for 11CONS as follows:</w:t>
+        <w:t xml:space="preserve">the AFDW SCO establishes the below approval thresholds for 11CONS </w:t>
+      </w:r>
+      <w:r>
+        <w:rPr>
+          <w:szCs w:val="24"/>
+          <w:lang w:val="en"/>
+        </w:rPr>
+        <w:t xml:space="preserve">and 316 CONS </w:t>
+      </w:r>
+      <w:r>
+        <w:t>as follows:</w:t>
       </w:r>
     </w:p>
     <w:tbl>
@@ -14483,12 +14565,73 @@
         <w:keepNext w:val="0"/>
         <w:keepLines w:val="0"/>
         <w:widowControl w:val="0"/>
+      </w:pPr>
+      <w:bookmarkStart w:id="35" w:name="_AFMC_PGI_5301.90_1"/>
+      <w:bookmarkStart w:id="36" w:name="_AFMC_PGI_5301.603-90"/>
+      <w:bookmarkEnd w:id="35"/>
+      <w:bookmarkEnd w:id="36"/>
+      <w:r>
+        <w:rPr>
+          <w:rFonts w:eastAsia="Times New Roman"/>
+        </w:rPr>
+        <w:t>AFMC PGI 5301.603-90   Selection, Appointment, and Termination of Appointment of Contracting Officers</w:t>
+      </w:r>
+    </w:p>
+    <w:p>
+      <w:pPr>
+        <w:pStyle w:val="List1"/>
+        <w:widowControl w:val="0"/>
+        <w:rPr>
+          <w:rFonts w:eastAsia="Times New Roman"/>
+        </w:rPr>
+      </w:pPr>
+      <w:r>
+        <w:rPr>
+          <w:rFonts w:eastAsia="Times New Roman"/>
+        </w:rPr>
+        <w:t>(i)(2) Vetting Process for Transferable Warrants $5M to $25M</w:t>
+      </w:r>
+    </w:p>
+    <w:p>
+      <w:pPr>
+        <w:spacing w:before="0" w:after="0"/>
+        <w:rPr>
+          <w:szCs w:val="24"/>
+        </w:rPr>
+      </w:pPr>
+      <w:r>
+        <w:rPr>
+          <w:szCs w:val="24"/>
+        </w:rPr>
+        <w:tab/>
+        <w:t xml:space="preserve">(i) For AFNWC, see </w:t>
+      </w:r>
+      <w:hyperlink r:id="rId68" w:history="1">
+        <w:r>
+          <w:rPr>
+            <w:rStyle w:val="Hyperlink"/>
+            <w:szCs w:val="24"/>
+          </w:rPr>
+          <w:t>AFNWC/PZ Vetting Process for Contracting Officer Warrants $5M to $25M</w:t>
+        </w:r>
+      </w:hyperlink>
+      <w:r>
+        <w:rPr>
+          <w:szCs w:val="24"/>
+        </w:rPr>
+        <w:t>.</w:t>
+      </w:r>
+    </w:p>
+    <w:p>
+      <w:pPr>
+        <w:pStyle w:val="Heading3"/>
+        <w:keepNext w:val="0"/>
+        <w:keepLines w:val="0"/>
+        <w:widowControl w:val="0"/>
         <w:rPr>
           <w:b w:val="0"/>
         </w:rPr>
       </w:pPr>
-      <w:bookmarkStart w:id="35" w:name="_AFMC_PGI_5301.90_1"/>
-      <w:bookmarkEnd w:id="35"/>
       <w:r>
         <w:t>AFMC PGI 5301.90</w:t>
       </w:r>
@@ -14580,7 +14723,7 @@
       <w:r>
         <w:t xml:space="preserve">Hill’s </w:t>
       </w:r>
-      <w:hyperlink r:id="rId68" w:history="1">
+      <w:hyperlink r:id="rId69" w:history="1">
         <w:r>
           <w:rPr>
             <w:rStyle w:val="Hyperlink"/>
@@ -14605,8 +14748,8 @@
         <w:keepLines w:val="0"/>
         <w:widowControl w:val="0"/>
       </w:pPr>
-      <w:bookmarkStart w:id="36" w:name="afmc_9001"/>
-      <w:bookmarkEnd w:id="36"/>
+      <w:bookmarkStart w:id="37" w:name="afmc_9001"/>
+      <w:bookmarkEnd w:id="37"/>
       <w:r>
         <w:rPr>
           <w:bCs/>
@@ -14709,7 +14852,7 @@
         </w:rPr>
         <w:t xml:space="preserve"> Clearance Review and Approval Authorities, see the </w:t>
       </w:r>
-      <w:hyperlink r:id="rId69" w:history="1">
+      <w:hyperlink r:id="rId70" w:history="1">
         <w:r>
           <w:rPr>
             <w:rStyle w:val="Hyperlink"/>
@@ -14742,7 +14885,15 @@
           <w:rFonts w:eastAsia="Calibri"/>
           <w:szCs w:val="24"/>
         </w:rPr>
-        <w:t>For Air Force Nuclear Weapons Center (AFNWC): The AFNWC SCO establishes the following clearance approval authority thresholds for all AFNWC/PZ locations (Eglin, Kirtland, Hanscom, Hill, and Tinker AFB):</w:t>
+        <w:t xml:space="preserve">For Air Force Nuclear Weapons Center (AFNWC): The AFNWC SCO establishes the following clearance </w:t>
+      </w:r>
+      <w:r>
+        <w:rPr>
+          <w:rFonts w:eastAsia="Calibri"/>
+          <w:szCs w:val="24"/>
+        </w:rPr>
+        <w:lastRenderedPageBreak/>
+        <w:t>approval authority thresholds for all AFNWC/PZ locations (Eglin, Kirtland, Hanscom, Hill, and Tinker AFB):</w:t>
       </w:r>
     </w:p>
     <w:p>
@@ -14843,7 +14994,6 @@
                 <w:rFonts w:eastAsia="Times New Roman"/>
                 <w:szCs w:val="24"/>
               </w:rPr>
-              <w:lastRenderedPageBreak/>
               <w:t>Contract Value</w:t>
             </w:r>
           </w:p>
@@ -15989,6 +16139,7 @@
                 <w:sz w:val="20"/>
                 <w:szCs w:val="20"/>
               </w:rPr>
+              <w:lastRenderedPageBreak/>
               <w:t>Organization</w:t>
             </w:r>
           </w:p>
@@ -16297,12 +16448,11 @@
           <w:bCs/>
         </w:rPr>
       </w:pPr>
-      <w:bookmarkStart w:id="37" w:name="_Toc337192123"/>
+      <w:bookmarkStart w:id="38" w:name="_Toc337192123"/>
       <w:r>
         <w:rPr>
           <w:bCs/>
         </w:rPr>
-        <w:lastRenderedPageBreak/>
         <w:t xml:space="preserve">b. </w:t>
       </w:r>
       <w:r>
@@ -16312,7 +16462,7 @@
         </w:rPr>
         <w:t xml:space="preserve">Clearance Approval </w:t>
       </w:r>
-      <w:bookmarkEnd w:id="37"/>
+      <w:bookmarkEnd w:id="38"/>
     </w:p>
     <w:p>
       <w:pPr>
@@ -16536,8 +16686,8 @@
                 <w:szCs w:val="20"/>
               </w:rPr>
             </w:pPr>
-            <w:bookmarkStart w:id="38" w:name="test4"/>
-            <w:bookmarkEnd w:id="38"/>
+            <w:bookmarkStart w:id="39" w:name="test4"/>
+            <w:bookmarkEnd w:id="39"/>
             <w:r>
               <w:rPr>
                 <w:b/>
@@ -16962,8 +17112,8 @@
                 <w:szCs w:val="20"/>
               </w:rPr>
             </w:pPr>
-            <w:bookmarkStart w:id="39" w:name="test6"/>
-            <w:bookmarkEnd w:id="39"/>
+            <w:bookmarkStart w:id="40" w:name="test6"/>
+            <w:bookmarkEnd w:id="40"/>
             <w:r>
               <w:rPr>
                 <w:color w:val="000000"/>
@@ -17774,7 +17924,7 @@
         </w:rPr>
         <w:t>(a) For AFSC/PK Clearance Review and Approval Authorities, see the </w:t>
       </w:r>
-      <w:hyperlink r:id="rId70" w:tgtFrame="_blank" w:history="1">
+      <w:hyperlink r:id="rId71" w:tgtFrame="_blank" w:history="1">
         <w:r>
           <w:rPr>
             <w:rStyle w:val="Hyperlink"/>
@@ -17804,6 +17954,7 @@
           <w:color w:val="0033CC"/>
           <w:szCs w:val="24"/>
         </w:rPr>
+        <w:lastRenderedPageBreak/>
         <w:t xml:space="preserve">For </w:t>
       </w:r>
       <w:r>
@@ -17860,7 +18011,7 @@
       <w:r>
         <w:t xml:space="preserve">For AFTC/PK Clearance Review and Approval Authorities, see the </w:t>
       </w:r>
-      <w:hyperlink r:id="rId71" w:history="1">
+      <w:hyperlink r:id="rId72" w:history="1">
         <w:r>
           <w:rPr>
             <w:rStyle w:val="Hyperlink"/>
@@ -17879,8 +18030,8 @@
         <w:keepLines w:val="0"/>
         <w:widowControl w:val="0"/>
       </w:pPr>
-      <w:bookmarkStart w:id="40" w:name="_AFMC_PGI_5301.9001"/>
-      <w:bookmarkEnd w:id="40"/>
+      <w:bookmarkStart w:id="41" w:name="_AFMC_PGI_5301.9001"/>
+      <w:bookmarkEnd w:id="41"/>
       <w:r>
         <w:rPr>
           <w:bCs/>
@@ -17905,8 +18056,8 @@
         </w:rPr>
         <w:t>Policy, Thresholds, and Approvals</w:t>
       </w:r>
-      <w:bookmarkStart w:id="41" w:name="afmc_9001_i2"/>
-      <w:bookmarkEnd w:id="41"/>
+      <w:bookmarkStart w:id="42" w:name="afmc_9001_i2"/>
+      <w:bookmarkEnd w:id="42"/>
     </w:p>
     <w:p>
       <w:pPr>
@@ -17924,7 +18075,6 @@
         <w:rPr>
           <w:szCs w:val="24"/>
         </w:rPr>
-        <w:lastRenderedPageBreak/>
         <w:t>(i)(2)</w:t>
       </w:r>
       <w:r>
@@ -17948,7 +18098,7 @@
         </w:rPr>
         <w:t xml:space="preserve">For AFLCMC/PK located at Wright Patterson AFB, see </w:t>
       </w:r>
-      <w:hyperlink r:id="rId72" w:history="1">
+      <w:hyperlink r:id="rId73" w:history="1">
         <w:r>
           <w:rPr>
             <w:rStyle w:val="Hyperlink"/>
@@ -17976,7 +18126,7 @@
       <w:r>
         <w:t>For AFLCMC/PK located at Eglin AFB, see </w:t>
       </w:r>
-      <w:hyperlink r:id="rId73" w:tgtFrame="_blank" w:history="1">
+      <w:hyperlink r:id="rId74" w:tgtFrame="_blank" w:history="1">
         <w:r>
           <w:rPr>
             <w:rStyle w:val="Hyperlink"/>
@@ -18000,7 +18150,7 @@
       <w:r>
         <w:t>For AFLCMC/PK located at Hanscom AFB, see </w:t>
       </w:r>
-      <w:hyperlink r:id="rId74" w:history="1">
+      <w:hyperlink r:id="rId75" w:history="1">
         <w:r>
           <w:rPr>
             <w:rStyle w:val="Hyperlink"/>
@@ -18033,7 +18183,7 @@
         </w:rPr>
         <w:t xml:space="preserve">For AFLCMC/PZK located at Hill AFB, see </w:t>
       </w:r>
-      <w:hyperlink r:id="rId75" w:history="1">
+      <w:hyperlink r:id="rId76" w:history="1">
         <w:r>
           <w:rPr>
             <w:rStyle w:val="Hyperlink"/>
@@ -18063,7 +18213,7 @@
         </w:rPr>
         <w:t xml:space="preserve">For AFLCMC/PZK located at Robins AFB, see </w:t>
       </w:r>
-      <w:hyperlink r:id="rId76" w:history="1">
+      <w:hyperlink r:id="rId77" w:history="1">
         <w:r>
           <w:rPr>
             <w:rStyle w:val="Hyperlink"/>
@@ -18097,7 +18247,7 @@
         </w:rPr>
         <w:t xml:space="preserve">For AFLCMC/PZK located at Tinker AFB, see </w:t>
       </w:r>
-      <w:hyperlink r:id="rId77" w:history="1">
+      <w:hyperlink r:id="rId78" w:history="1">
         <w:r>
           <w:rPr>
             <w:rStyle w:val="Hyperlink"/>
@@ -18121,10 +18271,10 @@
         <w:keepLines w:val="0"/>
         <w:widowControl w:val="0"/>
       </w:pPr>
-      <w:bookmarkStart w:id="42" w:name="_AFMC_PGI_5301.9001-92"/>
-      <w:bookmarkStart w:id="43" w:name="_AFMC_PGI_5301.9001-92_1"/>
-      <w:bookmarkEnd w:id="42"/>
+      <w:bookmarkStart w:id="43" w:name="_AFMC_PGI_5301.9001-92"/>
+      <w:bookmarkStart w:id="44" w:name="_AFMC_PGI_5301.9001-92_1"/>
       <w:bookmarkEnd w:id="43"/>
+      <w:bookmarkEnd w:id="44"/>
       <w:r>
         <w:rPr>
           <w:bCs/>
@@ -18152,7 +18302,7 @@
       <w:r>
         <w:t xml:space="preserve">(a) Clearance Request.  CAAs may use the Air Force </w:t>
       </w:r>
-      <w:hyperlink r:id="rId78" w:history="1">
+      <w:hyperlink r:id="rId79" w:history="1">
         <w:r>
           <w:rPr>
             <w:rStyle w:val="Hyperlink"/>
@@ -18357,7 +18507,14 @@
         <w:rPr>
           <w:szCs w:val="24"/>
         </w:rPr>
-        <w:t>(1) Changes in acquisition strategy and/or terms and conditions may require the contract action to be resubmitted for clearance approval, for example:</w:t>
+        <w:t xml:space="preserve">(1) Changes in acquisition strategy and/or terms and conditions may require the contract action to </w:t>
+      </w:r>
+      <w:r>
+        <w:rPr>
+          <w:szCs w:val="24"/>
+        </w:rPr>
+        <w:lastRenderedPageBreak/>
+        <w:t>be resubmitted for clearance approval, for example:</w:t>
       </w:r>
     </w:p>
     <w:p>
@@ -18413,7 +18570,6 @@
         <w:rPr>
           <w:szCs w:val="24"/>
         </w:rPr>
-        <w:lastRenderedPageBreak/>
         <w:t>(iv) Major change in quantity</w:t>
       </w:r>
     </w:p>
@@ -18472,8 +18628,8 @@
         </w:rPr>
         <w:t>(viii) Solicitation amendments (non-administrative)</w:t>
       </w:r>
-      <w:bookmarkStart w:id="44" w:name="_AFMC_PGI_5301.9001-93"/>
-      <w:bookmarkEnd w:id="44"/>
+      <w:bookmarkStart w:id="45" w:name="_AFMC_PGI_5301.9001-93"/>
+      <w:bookmarkEnd w:id="45"/>
     </w:p>
     <w:p>
       <w:pPr>
@@ -18690,7 +18846,14 @@
         <w:rPr>
           <w:szCs w:val="24"/>
         </w:rPr>
-        <w:t xml:space="preserve">(5) Contractor proposal (or pricelists/pricing/other required documentation for orders under FSS/multiple award contract vehicles); </w:t>
+        <w:t xml:space="preserve">(5) Contractor proposal (or pricelists/pricing/other required documentation for orders under </w:t>
+      </w:r>
+      <w:r>
+        <w:rPr>
+          <w:szCs w:val="24"/>
+        </w:rPr>
+        <w:lastRenderedPageBreak/>
+        <w:t xml:space="preserve">FSS/multiple award contract vehicles); </w:t>
       </w:r>
     </w:p>
     <w:p>
@@ -18726,11 +18889,7 @@
         <w:widowControl w:val="0"/>
       </w:pPr>
       <w:r>
-        <w:t xml:space="preserve">(8)  Draft award document (including proposed Section B CLIN structure and applicable clauses and special contract requirements) if available. If the contract action involves a contract </w:t>
-      </w:r>
-      <w:r>
-        <w:lastRenderedPageBreak/>
-        <w:t>modification, include a copy of the contract (conformed, if appropriate). If the action is a noncompetitive order provide the basic contract ordering vehicle (if available). If an action is awarded under a Broad Agency Announcement (BAA), include the BAA solicitation and proposal evaluation/selection for award documentation in addition to other required file documentation;</w:t>
+        <w:t>(8)  Draft award document (including proposed Section B CLIN structure and applicable clauses and special contract requirements) if available. If the contract action involves a contract modification, include a copy of the contract (conformed, if appropriate). If the action is a noncompetitive order provide the basic contract ordering vehicle (if available). If an action is awarded under a Broad Agency Announcement (BAA), include the BAA solicitation and proposal evaluation/selection for award documentation in addition to other required file documentation;</w:t>
       </w:r>
     </w:p>
     <w:p>
@@ -18949,6 +19108,7 @@
         <w:rPr>
           <w:szCs w:val="24"/>
         </w:rPr>
+        <w:lastRenderedPageBreak/>
         <w:t xml:space="preserve">(5) Determination of adequate price competition in accordance with </w:t>
       </w:r>
       <w:r>
@@ -19004,7 +19164,6 @@
         <w:widowControl w:val="0"/>
       </w:pPr>
       <w:r>
-        <w:lastRenderedPageBreak/>
         <w:t>(e) Contract Clearance for all noncompetitive contract actions requesting approval to award:</w:t>
       </w:r>
     </w:p>
@@ -19080,8 +19239,8 @@
         </w:rPr>
         <w:t xml:space="preserve">(5) Clearance briefing charts (if required by the CAA).  </w:t>
       </w:r>
-      <w:bookmarkStart w:id="45" w:name="_AFMC_PGI_5301.91"/>
-      <w:bookmarkEnd w:id="45"/>
+      <w:bookmarkStart w:id="46" w:name="_AFMC_PGI_5301.91"/>
+      <w:bookmarkEnd w:id="46"/>
     </w:p>
     <w:p>
       <w:pPr>
@@ -19090,8 +19249,8 @@
         <w:keepLines w:val="0"/>
         <w:widowControl w:val="0"/>
       </w:pPr>
-      <w:bookmarkStart w:id="46" w:name="_AFMC_PGI_5301.91_1"/>
-      <w:bookmarkEnd w:id="46"/>
+      <w:bookmarkStart w:id="47" w:name="_AFMC_PGI_5301.91_1"/>
+      <w:bookmarkEnd w:id="47"/>
       <w:r>
         <w:rPr>
           <w:bCs/>
@@ -19152,6 +19311,9 @@
         <w:t xml:space="preserve">5301.9102 </w:t>
       </w:r>
       <w:r>
+        <w:t xml:space="preserve">  </w:t>
+      </w:r>
+      <w:r>
         <w:t>Policy</w:t>
       </w:r>
     </w:p>
@@ -19197,112 +19359,36 @@
         <w:widowControl w:val="0"/>
       </w:pPr>
       <w:r>
-        <w:t xml:space="preserve">(a) </w:t>
-      </w:r>
-      <w:r>
-        <w:t>Due to the organizational structure of the Program Executive Officer (PEO) Directorates and the numerous AFLCMC operating locations, it is not possible to appoint an ombudsman at every location.  Therefore, AFLCMC appoints an ombudsman point of contact, independent of contracting and PEO program channels, at WPAFB in the AQ-AZ directorate.  The AFLCMC ombudsman utilize</w:t>
-      </w:r>
-      <w:r>
-        <w:t>s</w:t>
-      </w:r>
-      <w:r>
-        <w:t xml:space="preserve"> Resolution Advisors (RAs), designated from each Directorate (PEO and non-P</w:t>
-      </w:r>
-      <w:r>
-        <w:t>E</w:t>
-      </w:r>
-      <w:r>
-        <w:t xml:space="preserve">O), to help answer questions and resolve concerns about specific acquisition issues.  All questions and concerns </w:t>
-      </w:r>
-      <w:r>
-        <w:t>are</w:t>
-      </w:r>
-      <w:r>
-        <w:t xml:space="preserve"> directed to the ombudsman.  The ombudsman can, at their discretion, call upon the RAs based on the nature of the interested party’s concern.  This approach is intended to give the ombudsman flexibility to quickly resolve concerns and foster communication between Government and industry while remaining independent of established protest and dispute processes. </w:t>
-      </w:r>
-    </w:p>
-    <w:p>
-      <w:pPr>
-        <w:pStyle w:val="List2"/>
-        <w:keepNext w:val="0"/>
-        <w:keepLines w:val="0"/>
-        <w:widowControl w:val="0"/>
-      </w:pPr>
-      <w:r>
-        <w:rPr>
-          <w:szCs w:val="24"/>
-        </w:rPr>
-        <w:t>(1</w:t>
-      </w:r>
-      <w:r>
-        <w:rPr>
-          <w:szCs w:val="24"/>
-        </w:rPr>
-        <w:t xml:space="preserve">) Lt Col Brian Miller, Deputy Director, Acquisition Excellence and Program Execution Directorate, AFLCMC/AQ-AZ, as the ombudsman for AFCMC.  </w:t>
-      </w:r>
-    </w:p>
-    <w:p>
-      <w:pPr>
-        <w:pStyle w:val="List2"/>
-        <w:keepNext w:val="0"/>
-        <w:keepLines w:val="0"/>
-        <w:widowControl w:val="0"/>
-      </w:pPr>
-      <w:r>
-        <w:rPr>
-          <w:szCs w:val="24"/>
-        </w:rPr>
-        <w:t xml:space="preserve">(2) The AFLCMC RA duties within each Directorate </w:t>
-      </w:r>
-      <w:r>
-        <w:rPr>
-          <w:szCs w:val="24"/>
-        </w:rPr>
-        <w:t>are</w:t>
-      </w:r>
-      <w:r>
-        <w:rPr>
-          <w:szCs w:val="24"/>
-        </w:rPr>
-        <w:t xml:space="preserve"> performed by the Program Management Organizational Senior Functional.  For the 66</w:t>
-      </w:r>
-      <w:r>
-        <w:rPr>
-          <w:szCs w:val="24"/>
-          <w:vertAlign w:val="superscript"/>
-        </w:rPr>
-        <w:t>th</w:t>
-      </w:r>
-      <w:r>
-        <w:rPr>
-          <w:szCs w:val="24"/>
-        </w:rPr>
-        <w:t xml:space="preserve"> Air Base Group and 88</w:t>
-      </w:r>
-      <w:r>
-        <w:rPr>
-          <w:szCs w:val="24"/>
-          <w:vertAlign w:val="superscript"/>
-        </w:rPr>
-        <w:t>th</w:t>
-      </w:r>
-      <w:r>
-        <w:rPr>
-          <w:szCs w:val="24"/>
-        </w:rPr>
-        <w:t xml:space="preserve"> Air Base Wing, the deputy/vice commander </w:t>
-      </w:r>
-      <w:r>
-        <w:rPr>
-          <w:szCs w:val="24"/>
-        </w:rPr>
-        <w:t>is</w:t>
-      </w:r>
-      <w:r>
-        <w:rPr>
-          <w:szCs w:val="24"/>
-        </w:rPr>
-        <w:t xml:space="preserve"> the RA.  </w:t>
+        <w:t>(a)</w:t>
+      </w:r>
+      <w:r>
+        <w:t xml:space="preserve">  </w:t>
+      </w:r>
+      <w:r>
+        <w:rPr>
+          <w:rFonts w:eastAsia="Times New Roman"/>
+          <w:color w:val="000000"/>
+        </w:rPr>
+        <w:t xml:space="preserve">See </w:t>
+      </w:r>
+      <w:hyperlink r:id="rId80" w:history="1">
+        <w:r>
+          <w:rPr>
+            <w:rStyle w:val="Hyperlink"/>
+            <w:rFonts w:eastAsia="Times New Roman"/>
+          </w:rPr>
+          <w:t>Appointment of AFLCMC Ombudsman Memo</w:t>
+        </w:r>
+      </w:hyperlink>
+      <w:r>
+        <w:rPr>
+          <w:rFonts w:eastAsia="Times New Roman"/>
+          <w:color w:val="000000"/>
+        </w:rPr>
+        <w:t xml:space="preserve"> for information regarding the PEO organizational structure and Ombudsman appointments at AFLCMC operating locations</w:t>
+      </w:r>
+      <w:r>
+        <w:t xml:space="preserve">.  </w:t>
       </w:r>
     </w:p>
     <w:p>
@@ -19333,8 +19419,8 @@
       <w:r>
         <w:t>Federal Acquisition Regulations System</w:t>
       </w:r>
-      <w:bookmarkStart w:id="47" w:name="_SMC_PGI_5301.170"/>
-      <w:bookmarkEnd w:id="47"/>
+      <w:bookmarkStart w:id="48" w:name="_SMC_PGI_5301.170"/>
+      <w:bookmarkEnd w:id="48"/>
     </w:p>
     <w:p>
       <w:pPr>
@@ -19380,8 +19466,8 @@
         </w:rPr>
         <w:t xml:space="preserve">Transmittal of Peer Review Request and Applicable Documents. The contracting officer is responsible for submitting requests for Peer Review in accordance with the procedures in DFARS 201.170(a) and AFFARS 5301.170(a). For situational awareness, the contracting officer should copy the Pricing Reviewer, the Committee Reviewer and the COCO on the request for Peer Review. Documentation prepared for clearance review is ordinarily sufficient for the Peer Review. Prior to submitting Peer Review documentation to SAF/AQC and OUSD(A&amp;S)/DPC, obtain clearance review in accordance with the procedures in SMC PGI 5301.9001. The contracting officer should share the Peer Review comments and disposition with the Pricing Reviewer and Committee Reviewer to provide insight into Peer Review results and facilitate sharing of lessons learned.  </w:t>
       </w:r>
-      <w:bookmarkStart w:id="48" w:name="_SMC_PGI_5301.304"/>
-      <w:bookmarkEnd w:id="48"/>
+      <w:bookmarkStart w:id="49" w:name="_SMC_PGI_5301.304"/>
+      <w:bookmarkEnd w:id="49"/>
     </w:p>
     <w:p>
       <w:pPr>
@@ -19492,8 +19578,8 @@
         </w:rPr>
         <w:t xml:space="preserve">  </w:t>
       </w:r>
-      <w:bookmarkStart w:id="49" w:name="_SMC_PGI_5301.601(a)(i)(A)"/>
-      <w:bookmarkEnd w:id="49"/>
+      <w:bookmarkStart w:id="50" w:name="_SMC_PGI_5301.601(a)(i)(A)"/>
+      <w:bookmarkEnd w:id="50"/>
     </w:p>
     <w:p>
       <w:pPr>
@@ -19529,7 +19615,7 @@
         </w:rPr>
         <w:t xml:space="preserve">  </w:t>
       </w:r>
-      <w:hyperlink r:id="rId79" w:history="1">
+      <w:hyperlink r:id="rId81" w:history="1">
         <w:r>
           <w:rPr>
             <w:rStyle w:val="Hyperlink"/>
@@ -19544,8 +19630,8 @@
         </w:rPr>
         <w:t>.</w:t>
       </w:r>
-      <w:bookmarkStart w:id="50" w:name="_SMC_PGI_5301.602-2"/>
-      <w:bookmarkEnd w:id="50"/>
+      <w:bookmarkStart w:id="51" w:name="_SMC_PGI_5301.602-2"/>
+      <w:bookmarkEnd w:id="51"/>
     </w:p>
     <w:p>
       <w:pPr>
@@ -19554,8 +19640,8 @@
         <w:keepLines w:val="0"/>
         <w:widowControl w:val="0"/>
       </w:pPr>
-      <w:bookmarkStart w:id="51" w:name="_SMC_PGI_5301.602-2_1"/>
-      <w:bookmarkEnd w:id="51"/>
+      <w:bookmarkStart w:id="52" w:name="_SMC_PGI_5301.602-2_1"/>
+      <w:bookmarkEnd w:id="52"/>
       <w:r>
         <w:t xml:space="preserve">SMC </w:t>
       </w:r>
@@ -19591,7 +19677,7 @@
         </w:rPr>
         <w:t xml:space="preserve">(c)(i) Legal Review [See SMC </w:t>
       </w:r>
-      <w:hyperlink r:id="rId80" w:history="1">
+      <w:hyperlink r:id="rId82" w:history="1">
         <w:r>
           <w:rPr>
             <w:rStyle w:val="Hyperlink"/>
@@ -19863,7 +19949,7 @@
         </w:rPr>
         <w:t xml:space="preserve">(C) Contracting officers may, in coordination with reviewers, decide the appropriate method for submitting review requests if done outside the </w:t>
       </w:r>
-      <w:hyperlink r:id="rId81" w:history="1">
+      <w:hyperlink r:id="rId83" w:history="1">
         <w:r>
           <w:t>Review Request</w:t>
         </w:r>
@@ -20329,7 +20415,7 @@
         </w:rPr>
         <w:t xml:space="preserve">See </w:t>
       </w:r>
-      <w:hyperlink r:id="rId82" w:tgtFrame="_blank" w:history="1">
+      <w:hyperlink r:id="rId84" w:tgtFrame="_blank" w:history="1">
         <w:r>
           <w:rPr>
             <w:color w:val="0000FF"/>
@@ -20345,7 +20431,7 @@
         </w:rPr>
         <w:t xml:space="preserve"> and </w:t>
       </w:r>
-      <w:hyperlink r:id="rId83" w:tgtFrame="_blank" w:history="1">
+      <w:hyperlink r:id="rId85" w:tgtFrame="_blank" w:history="1">
         <w:r>
           <w:rPr>
             <w:color w:val="0000FF"/>
@@ -20372,8 +20458,8 @@
           <w:rFonts w:eastAsia="Calibri"/>
         </w:rPr>
       </w:pPr>
-      <w:bookmarkStart w:id="52" w:name="_SMC_PGI_5301.603_1"/>
-      <w:bookmarkEnd w:id="52"/>
+      <w:bookmarkStart w:id="53" w:name="_SMC_PGI_5301.603_1"/>
+      <w:bookmarkEnd w:id="53"/>
       <w:r>
         <w:rPr>
           <w:rFonts w:eastAsia="Calibri"/>
@@ -20479,7 +20565,7 @@
         </w:rPr>
         <w:t xml:space="preserve">Refer to the SMC </w:t>
       </w:r>
-      <w:hyperlink r:id="rId84" w:history="1">
+      <w:hyperlink r:id="rId86" w:history="1">
         <w:r>
           <w:rPr>
             <w:rStyle w:val="Hyperlink"/>
@@ -20516,8 +20602,8 @@
           <w:rFonts w:eastAsia="Calibri"/>
         </w:rPr>
       </w:pPr>
-      <w:bookmarkStart w:id="53" w:name="_SMC_PGI_5301.9000"/>
-      <w:bookmarkEnd w:id="53"/>
+      <w:bookmarkStart w:id="54" w:name="_SMC_PGI_5301.9000"/>
+      <w:bookmarkEnd w:id="54"/>
       <w:r>
         <w:rPr>
           <w:rFonts w:eastAsia="Calibri"/>
@@ -20575,8 +20661,8 @@
         </w:rPr>
         <w:t xml:space="preserve"> the Clearance Reviewer(s) as needed.  </w:t>
       </w:r>
-      <w:bookmarkStart w:id="54" w:name="_SMC_PGI_5301.9001"/>
-      <w:bookmarkEnd w:id="54"/>
+      <w:bookmarkStart w:id="55" w:name="_SMC_PGI_5301.9001"/>
+      <w:bookmarkEnd w:id="55"/>
     </w:p>
     <w:p>
       <w:pPr>
@@ -20856,7 +20942,7 @@
         </w:rPr>
         <w:t xml:space="preserve">(A) Approval to Issue the Solicitation: </w:t>
       </w:r>
-      <w:hyperlink r:id="rId85" w:tgtFrame="_blank" w:history="1">
+      <w:hyperlink r:id="rId87" w:tgtFrame="_blank" w:history="1">
         <w:r>
           <w:rPr>
             <w:rFonts w:eastAsia="Times New Roman"/>
@@ -20887,7 +20973,7 @@
         </w:rPr>
         <w:t xml:space="preserve">(B) Approval to Request Final Proposal Revisions: Use the SSA briefing and supplement with the charts in the </w:t>
       </w:r>
-      <w:hyperlink r:id="rId86" w:tgtFrame="_blank" w:history="1">
+      <w:hyperlink r:id="rId88" w:tgtFrame="_blank" w:history="1">
         <w:r>
           <w:rPr>
             <w:rFonts w:eastAsia="Times New Roman"/>
@@ -20918,7 +21004,7 @@
         </w:rPr>
         <w:t xml:space="preserve">(C) Approval to Make a Source Selection Decision: Use the SSA briefing and supplement with the charts in the </w:t>
       </w:r>
-      <w:hyperlink r:id="rId87" w:tgtFrame="_blank" w:history="1">
+      <w:hyperlink r:id="rId89" w:tgtFrame="_blank" w:history="1">
         <w:r>
           <w:rPr>
             <w:rFonts w:eastAsia="Times New Roman"/>
@@ -20976,7 +21062,7 @@
         </w:rPr>
         <w:t xml:space="preserve">(A) Approval to Begin Negotiations: </w:t>
       </w:r>
-      <w:hyperlink r:id="rId88" w:tgtFrame="_blank" w:history="1">
+      <w:hyperlink r:id="rId90" w:tgtFrame="_blank" w:history="1">
         <w:r>
           <w:rPr>
             <w:rFonts w:eastAsia="Times New Roman"/>
@@ -21032,7 +21118,7 @@
         </w:rPr>
         <w:t>(i) Clearance Approval Authority. SCO clearance approval authority for PEO (Systems) and Enterprise contract actions less than $1B is delegated to COCOs with the authority to further delegate (see “</w:t>
       </w:r>
-      <w:hyperlink r:id="rId89" w:history="1">
+      <w:hyperlink r:id="rId91" w:history="1">
         <w:r>
           <w:rPr>
             <w:rStyle w:val="Hyperlink"/>
@@ -21098,7 +21184,7 @@
         </w:rPr>
         <w:t xml:space="preserve">Further COCO delegations are found </w:t>
       </w:r>
-      <w:hyperlink r:id="rId90" w:history="1">
+      <w:hyperlink r:id="rId92" w:history="1">
         <w:r>
           <w:rPr>
             <w:rStyle w:val="Hyperlink"/>
@@ -21152,7 +21238,7 @@
         </w:rPr>
         <w:t xml:space="preserve">Upon amending their clearance approval authority delegation, COCOs are to notify </w:t>
       </w:r>
-      <w:hyperlink r:id="rId91" w:history="1">
+      <w:hyperlink r:id="rId93" w:history="1">
         <w:r>
           <w:rPr>
             <w:rStyle w:val="Hyperlink"/>
@@ -21191,10 +21277,10 @@
           <w:rFonts w:eastAsia="Calibri"/>
         </w:rPr>
       </w:pPr>
-      <w:bookmarkStart w:id="55" w:name="smc_91"/>
-      <w:bookmarkStart w:id="56" w:name="_SMC_PGI_5301.91"/>
-      <w:bookmarkEnd w:id="55"/>
+      <w:bookmarkStart w:id="56" w:name="smc_91"/>
+      <w:bookmarkStart w:id="57" w:name="_SMC_PGI_5301.91"/>
       <w:bookmarkEnd w:id="56"/>
+      <w:bookmarkEnd w:id="57"/>
       <w:r>
         <w:rPr>
           <w:rFonts w:eastAsia="Calibri"/>
@@ -21230,8 +21316,8 @@
           <w:rFonts w:eastAsia="Calibri"/>
         </w:rPr>
       </w:pPr>
-      <w:bookmarkStart w:id="57" w:name="_SMC_PGI_5301.9103"/>
-      <w:bookmarkEnd w:id="57"/>
+      <w:bookmarkStart w:id="58" w:name="_SMC_PGI_5301.9103"/>
+      <w:bookmarkEnd w:id="58"/>
       <w:r>
         <w:rPr>
           <w:rFonts w:eastAsia="Calibri"/>
@@ -21284,7 +21370,7 @@
         </w:rPr>
         <w:t xml:space="preserve">In compliance with AFFARS 5352.201-9101, Ombudsman and SMC/CC </w:t>
       </w:r>
-      <w:hyperlink r:id="rId92" w:tgtFrame="_blank" w:history="1">
+      <w:hyperlink r:id="rId94" w:tgtFrame="_blank" w:history="1">
         <w:r>
           <w:rPr>
             <w:rFonts w:eastAsia="Calibri"/>
@@ -21455,7 +21541,7 @@
         </w:rPr>
         <w:t xml:space="preserve">The </w:t>
       </w:r>
-      <w:hyperlink r:id="rId93" w:tgtFrame="_blank" w:history="1">
+      <w:hyperlink r:id="rId95" w:tgtFrame="_blank" w:history="1">
         <w:r>
           <w:rPr>
             <w:rFonts w:eastAsia="Calibri"/>
@@ -21759,8 +21845,8 @@
       <w:r>
         <w:t>Federal Acquisition Regulations System</w:t>
       </w:r>
-      <w:bookmarkStart w:id="58" w:name="_USAFA_PGI_5301.601(a)(i)(A)"/>
-      <w:bookmarkEnd w:id="58"/>
+      <w:bookmarkStart w:id="59" w:name="_USAFA_PGI_5301.601(a)(i)(A)"/>
+      <w:bookmarkEnd w:id="59"/>
     </w:p>
     <w:p>
       <w:pPr>
@@ -21853,7 +21939,7 @@
         </w:rPr>
         <w:t xml:space="preserve">Contracting Officers should refer to the USAFA/PK authorities and delegations site concerning specific COCO designations, delegations and authorities at </w:t>
       </w:r>
-      <w:hyperlink r:id="rId94" w:anchor="/SitePages/Home.aspx" w:history="1">
+      <w:hyperlink r:id="rId96" w:anchor="/SitePages/Home.aspx" w:history="1">
         <w:r>
           <w:rPr>
             <w:rStyle w:val="Hyperlink"/>
@@ -21868,8 +21954,8 @@
         </w:rPr>
         <w:t>.</w:t>
       </w:r>
-      <w:bookmarkStart w:id="59" w:name="_USAFA_PGI_5301.603-1"/>
-      <w:bookmarkEnd w:id="59"/>
+      <w:bookmarkStart w:id="60" w:name="_USAFA_PGI_5301.603-1"/>
+      <w:bookmarkEnd w:id="60"/>
     </w:p>
     <w:p>
       <w:pPr>
@@ -21881,8 +21967,8 @@
           <w:rFonts w:eastAsia="Calibri"/>
         </w:rPr>
       </w:pPr>
-      <w:bookmarkStart w:id="60" w:name="_USAFA_PGI_5301.603-1_1"/>
-      <w:bookmarkEnd w:id="60"/>
+      <w:bookmarkStart w:id="61" w:name="_USAFA_PGI_5301.603-1_1"/>
+      <w:bookmarkEnd w:id="61"/>
       <w:r>
         <w:rPr>
           <w:rFonts w:eastAsia="Calibri"/>
@@ -21917,8 +22003,8 @@
         </w:rPr>
         <w:t xml:space="preserve">The USAFA SCO delegates the authority to issue and terminate limited contracting officer and grants officer warrants of less than $5M to the COCO. </w:t>
       </w:r>
-      <w:bookmarkStart w:id="61" w:name="_USAFA_PGI_5301.90"/>
-      <w:bookmarkEnd w:id="61"/>
+      <w:bookmarkStart w:id="62" w:name="_USAFA_PGI_5301.90"/>
+      <w:bookmarkEnd w:id="62"/>
     </w:p>
     <w:p>
       <w:pPr>
@@ -21930,8 +22016,8 @@
           <w:rFonts w:eastAsia="Calibri"/>
         </w:rPr>
       </w:pPr>
-      <w:bookmarkStart w:id="62" w:name="_USAFA_PGI_5301.90_1"/>
-      <w:bookmarkEnd w:id="62"/>
+      <w:bookmarkStart w:id="63" w:name="_USAFA_PGI_5301.90_1"/>
+      <w:bookmarkEnd w:id="63"/>
       <w:r>
         <w:rPr>
           <w:rFonts w:eastAsia="Calibri"/>
@@ -21972,7 +22058,7 @@
         </w:rPr>
         <w:t xml:space="preserve">Contracting Officers should refer to the USAFA/PK authorities and delegations site concerning specific COCO designations, delegations and authorities at </w:t>
       </w:r>
-      <w:hyperlink r:id="rId95" w:anchor="/SitePages/Home.aspx" w:history="1">
+      <w:hyperlink r:id="rId97" w:anchor="/SitePages/Home.aspx" w:history="1">
         <w:r>
           <w:rPr>
             <w:rStyle w:val="Hyperlink"/>
@@ -21987,8 +22073,8 @@
         </w:rPr>
         <w:t>.</w:t>
       </w:r>
-      <w:bookmarkStart w:id="63" w:name="_USAFA_PGI_5301.9102(a)"/>
-      <w:bookmarkEnd w:id="63"/>
+      <w:bookmarkStart w:id="64" w:name="_USAFA_PGI_5301.9102(a)"/>
+      <w:bookmarkEnd w:id="64"/>
     </w:p>
     <w:p>
       <w:pPr>
@@ -22001,8 +22087,8 @@
           <w:b w:val="0"/>
         </w:rPr>
       </w:pPr>
-      <w:bookmarkStart w:id="64" w:name="_USAFA_PGI_5301.9102(a)_1"/>
-      <w:bookmarkEnd w:id="64"/>
+      <w:bookmarkStart w:id="65" w:name="_USAFA_PGI_5301.9102(a)_1"/>
+      <w:bookmarkEnd w:id="65"/>
       <w:r>
         <w:rPr>
           <w:rFonts w:eastAsia="Calibri"/>
@@ -25335,13 +25421,25 @@
       <w:szCs w:val="24"/>
     </w:rPr>
   </w:style>
+  <w:style w:type="character" w:customStyle="1" w:styleId="UnresolvedMention1">
+    <w:name w:val="Unresolved Mention1"/>
+    <w:basedOn w:val="DefaultParagraphFont"/>
+    <w:uiPriority w:val="99"/>
+    <w:semiHidden/>
+    <w:unhideWhenUsed/>
+    <w:rsid w:val="00FB36D5"/>
+    <w:rPr>
+      <w:color w:val="605E5C"/>
+      <w:shd w:val="clear" w:color="auto" w:fill="E1DFDD"/>
+    </w:rPr>
+  </w:style>
   <w:style w:type="character" w:styleId="UnresolvedMention">
     <w:name w:val="Unresolved Mention"/>
     <w:basedOn w:val="DefaultParagraphFont"/>
     <w:uiPriority w:val="99"/>
     <w:semiHidden/>
     <w:unhideWhenUsed/>
-    <w:rsid w:val="00FB36D5"/>
+    <w:rsid w:val="00D67B16"/>
     <w:rPr>
       <w:color w:val="605E5C"/>
       <w:shd w:val="clear" w:color="auto" w:fill="E1DFDD"/>
@@ -25612,6 +25710,12 @@
 </file>
 
 <file path=customXml/item1.xml><?xml version="1.0" encoding="utf-8"?>
+<p:properties xmlns:p="http://schemas.microsoft.com/office/2006/metadata/properties" xmlns:xsi="http://www.w3.org/2001/XMLSchema-instance" xmlns:pc="http://schemas.microsoft.com/office/infopath/2007/PartnerControls">
+  <documentManagement/>
+</p:properties>
+</file>
+
+<file path=customXml/item2.xml><?xml version="1.0" encoding="utf-8"?>
 <ct:contentTypeSchema xmlns:ct="http://schemas.microsoft.com/office/2006/metadata/contentType" xmlns:ma="http://schemas.microsoft.com/office/2006/metadata/properties/metaAttributes" ct:_="" ma:_="" ma:contentTypeName="Document" ma:contentTypeID="0x0101000621F81D853A1A47817F8198A8130CCF" ma:contentTypeVersion="4" ma:contentTypeDescription="Create a new document." ma:contentTypeScope="" ma:versionID="215d6156fb429bf28cda6676cb7cabd4">
   <xsd:schema xmlns:xsd="http://www.w3.org/2001/XMLSchema" xmlns:xs="http://www.w3.org/2001/XMLSchema" xmlns:p="http://schemas.microsoft.com/office/2006/metadata/properties" targetNamespace="http://schemas.microsoft.com/office/2006/metadata/properties" ma:root="true" ma:fieldsID="1dab2e3c9ece9446628f55e6a105fe53">
     <xsd:element name="properties">
@@ -25725,7 +25829,7 @@
 </ct:contentTypeSchema>
 </file>
 
-<file path=customXml/item2.xml><?xml version="1.0" encoding="utf-8"?>
+<file path=customXml/item3.xml><?xml version="1.0" encoding="utf-8"?>
 <?mso-contentType ?>
 <FormTemplates xmlns="http://schemas.microsoft.com/sharepoint/v3/contenttype/forms">
   <Display>DocumentLibraryForm</Display>
@@ -25734,17 +25838,20 @@
 </FormTemplates>
 </file>
 
-<file path=customXml/item3.xml><?xml version="1.0" encoding="utf-8"?>
-<p:properties xmlns:p="http://schemas.microsoft.com/office/2006/metadata/properties" xmlns:xsi="http://www.w3.org/2001/XMLSchema-instance" xmlns:pc="http://schemas.microsoft.com/office/infopath/2007/PartnerControls">
-  <documentManagement/>
-</p:properties>
-</file>
-
 <file path=customXml/item4.xml><?xml version="1.0" encoding="utf-8"?>
 <b:Sources xmlns:b="http://schemas.openxmlformats.org/officeDocument/2006/bibliography" xmlns="http://schemas.openxmlformats.org/officeDocument/2006/bibliography" SelectedStyle="\APASixthEditionOfficeOnline.xsl" StyleName="APA" Version="6"/>
 </file>
 
 <file path=customXml/itemProps1.xml><?xml version="1.0" encoding="utf-8"?>
+<ds:datastoreItem xmlns:ds="http://schemas.openxmlformats.org/officeDocument/2006/customXml" ds:itemID="{A723500B-8A8D-4F4D-BD55-ACDB067B8F14}">
+  <ds:schemaRefs>
+    <ds:schemaRef ds:uri="http://schemas.microsoft.com/office/2006/metadata/properties"/>
+    <ds:schemaRef ds:uri="http://schemas.microsoft.com/office/infopath/2007/PartnerControls"/>
+  </ds:schemaRefs>
+</ds:datastoreItem>
+</file>
+
+<file path=customXml/itemProps2.xml><?xml version="1.0" encoding="utf-8"?>
 <ds:datastoreItem xmlns:ds="http://schemas.openxmlformats.org/officeDocument/2006/customXml" ds:itemID="{2824E2F4-03DC-486C-A464-0B11EEDCA188}">
   <ds:schemaRefs>
     <ds:schemaRef ds:uri="http://schemas.microsoft.com/office/2006/metadata/contentType"/>
@@ -25760,7 +25867,7 @@
 </ds:datastoreItem>
 </file>
 
-<file path=customXml/itemProps2.xml><?xml version="1.0" encoding="utf-8"?>
+<file path=customXml/itemProps3.xml><?xml version="1.0" encoding="utf-8"?>
 <ds:datastoreItem xmlns:ds="http://schemas.openxmlformats.org/officeDocument/2006/customXml" ds:itemID="{8E55E9DC-7099-4461-A76D-D577D68A77C0}">
   <ds:schemaRefs>
     <ds:schemaRef ds:uri="http://schemas.microsoft.com/sharepoint/v3/contenttype/forms"/>
@@ -25768,17 +25875,8 @@
 </ds:datastoreItem>
 </file>
 
-<file path=customXml/itemProps3.xml><?xml version="1.0" encoding="utf-8"?>
-<ds:datastoreItem xmlns:ds="http://schemas.openxmlformats.org/officeDocument/2006/customXml" ds:itemID="{A723500B-8A8D-4F4D-BD55-ACDB067B8F14}">
-  <ds:schemaRefs>
-    <ds:schemaRef ds:uri="http://schemas.microsoft.com/office/2006/metadata/properties"/>
-    <ds:schemaRef ds:uri="http://schemas.microsoft.com/office/infopath/2007/PartnerControls"/>
-  </ds:schemaRefs>
-</ds:datastoreItem>
-</file>
-
 <file path=customXml/itemProps4.xml><?xml version="1.0" encoding="utf-8"?>
-<ds:datastoreItem xmlns:ds="http://schemas.openxmlformats.org/officeDocument/2006/customXml" ds:itemID="{CF216643-E1DC-4B00-9FE0-200E4399C45F}">
+<ds:datastoreItem xmlns:ds="http://schemas.openxmlformats.org/officeDocument/2006/customXml" ds:itemID="{464FE4A6-53B4-462D-A755-DF861EF44C18}">
   <ds:schemaRefs>
     <ds:schemaRef ds:uri="http://schemas.openxmlformats.org/officeDocument/2006/bibliography"/>
   </ds:schemaRefs>

</xml_diff>